<commit_message>
vault backup: 2023-02-11 14:16:30
</commit_message>
<xml_diff>
--- a/开题/0211.docx
+++ b/开题/0211.docx
@@ -1,44 +1,103 @@
 
 <file path=word/document.xml><?xml version="1.0" encoding="utf-8"?>
-<w:document xmlns:w="http://schemas.openxmlformats.org/wordprocessingml/2006/main" xmlns:m="http://schemas.openxmlformats.org/officeDocument/2006/math" xmlns:r="http://schemas.openxmlformats.org/officeDocument/2006/relationships" xmlns:o="urn:schemas-microsoft-com:office:office" xmlns:v="urn:schemas-microsoft-com:vml" xmlns:w10="urn:schemas-microsoft-com:office:word" xmlns:a="http://schemas.openxmlformats.org/drawingml/2006/main" xmlns:pic="http://schemas.openxmlformats.org/drawingml/2006/picture" xmlns:wp="http://schemas.openxmlformats.org/drawingml/2006/wordprocessingDrawing">
+<w:document xmlns:wpc="http://schemas.microsoft.com/office/word/2010/wordprocessingCanvas" xmlns:cx="http://schemas.microsoft.com/office/drawing/2014/chartex" xmlns:cx1="http://schemas.microsoft.com/office/drawing/2015/9/8/chartex" xmlns:cx2="http://schemas.microsoft.com/office/drawing/2015/10/21/chartex" xmlns:cx3="http://schemas.microsoft.com/office/drawing/2016/5/9/chartex" xmlns:cx4="http://schemas.microsoft.com/office/drawing/2016/5/10/chartex" xmlns:cx5="http://schemas.microsoft.com/office/drawing/2016/5/11/chartex" xmlns:cx6="http://schemas.microsoft.com/office/drawing/2016/5/12/chartex" xmlns:cx7="http://schemas.microsoft.com/office/drawing/2016/5/13/chartex" xmlns:cx8="http://schemas.microsoft.com/office/drawing/2016/5/14/chartex" xmlns:mc="http://schemas.openxmlformats.org/markup-compatibility/2006" xmlns:aink="http://schemas.microsoft.com/office/drawing/2016/ink" xmlns:am3d="http://schemas.microsoft.com/office/drawing/2017/model3d" xmlns:o="urn:schemas-microsoft-com:office:office" xmlns:oel="http://schemas.microsoft.com/office/2019/extlst" xmlns:r="http://schemas.openxmlformats.org/officeDocument/2006/relationships" xmlns:m="http://schemas.openxmlformats.org/officeDocument/2006/math" xmlns:v="urn:schemas-microsoft-com:vml" xmlns:wp14="http://schemas.microsoft.com/office/word/2010/wordprocessingDrawing" xmlns:wp="http://schemas.openxmlformats.org/drawingml/2006/wordprocessingDrawing" xmlns:w10="urn:schemas-microsoft-com:office:word" xmlns:w="http://schemas.openxmlformats.org/wordprocessingml/2006/main" xmlns:w14="http://schemas.microsoft.com/office/word/2010/wordml" xmlns:w15="http://schemas.microsoft.com/office/word/2012/wordml" xmlns:w16cex="http://schemas.microsoft.com/office/word/2018/wordml/cex" xmlns:w16cid="http://schemas.microsoft.com/office/word/2016/wordml/cid" xmlns:w16="http://schemas.microsoft.com/office/word/2018/wordml" xmlns:w16sdtdh="http://schemas.microsoft.com/office/word/2020/wordml/sdtdatahash" xmlns:w16se="http://schemas.microsoft.com/office/word/2015/wordml/symex" xmlns:wpg="http://schemas.microsoft.com/office/word/2010/wordprocessingGroup" xmlns:wpi="http://schemas.microsoft.com/office/word/2010/wordprocessingInk" xmlns:wne="http://schemas.microsoft.com/office/word/2006/wordml" xmlns:wps="http://schemas.microsoft.com/office/word/2010/wordprocessingShape" mc:Ignorable="w14 w15 w16se w16cid w16 w16cex w16sdtdh wp14">
   <w:body>
     <w:p>
       <w:pPr>
         <w:pStyle w:val="FirstParagraph"/>
+        <w:rPr>
+          <w:lang w:eastAsia="zh-CN"/>
+        </w:rPr>
       </w:pPr>
       <w:r>
-        <w:t xml:space="preserve">一、迁移学习定义[1]：</w:t>
-      </w:r>
-      <w:r>
+        <w:rPr>
+          <w:lang w:eastAsia="zh-CN"/>
+        </w:rPr>
+        <w:t>一、迁移学习定义</w:t>
+      </w:r>
+      <w:r>
+        <w:rPr>
+          <w:lang w:eastAsia="zh-CN"/>
+        </w:rPr>
+        <w:t>[1]</w:t>
+      </w:r>
+      <w:r>
+        <w:rPr>
+          <w:lang w:eastAsia="zh-CN"/>
+        </w:rPr>
+        <w:t>：</w:t>
+      </w:r>
+      <w:r>
+        <w:rPr>
+          <w:lang w:eastAsia="zh-CN"/>
+        </w:rPr>
         <w:t xml:space="preserve"> </w:t>
       </w:r>
       <w:r>
-        <w:t xml:space="preserve">给定</w:t>
-      </w:r>
-      <w:r>
+        <w:rPr>
+          <w:lang w:eastAsia="zh-CN"/>
+        </w:rPr>
+        <w:t>给定</w:t>
+      </w:r>
+      <w:r>
+        <w:rPr>
+          <w:lang w:eastAsia="zh-CN"/>
+        </w:rPr>
         <w:t xml:space="preserve"> </w:t>
       </w:r>
       <m:oMath>
         <m:sSup>
+          <m:sSupPr>
+            <m:ctrlPr>
+              <w:rPr>
+                <w:rFonts w:ascii="Cambria Math" w:hAnsi="Cambria Math"/>
+              </w:rPr>
+            </m:ctrlPr>
+          </m:sSupPr>
           <m:e>
             <m:r>
+              <w:rPr>
+                <w:rFonts w:ascii="Cambria Math" w:hAnsi="Cambria Math"/>
+                <w:lang w:eastAsia="zh-CN"/>
+              </w:rPr>
               <m:t>m</m:t>
             </m:r>
           </m:e>
           <m:sup>
             <m:r>
+              <w:rPr>
+                <w:rFonts w:ascii="Cambria Math" w:hAnsi="Cambria Math"/>
+                <w:lang w:eastAsia="zh-CN"/>
+              </w:rPr>
               <m:t>S</m:t>
             </m:r>
           </m:sup>
         </m:sSup>
       </m:oMath>
       <w:r>
+        <w:rPr>
+          <w:lang w:eastAsia="zh-CN"/>
+        </w:rPr>
         <w:t xml:space="preserve"> </w:t>
       </w:r>
-      <w:r>
-        <w:t xml:space="preserve">个源域和任务（即</w:t>
-      </w:r>
-      <w:r>
+      <w:proofErr w:type="gramStart"/>
+      <w:r>
+        <w:rPr>
+          <w:lang w:eastAsia="zh-CN"/>
+        </w:rPr>
+        <w:t>个源域</w:t>
+      </w:r>
+      <w:proofErr w:type="gramEnd"/>
+      <w:r>
+        <w:rPr>
+          <w:lang w:eastAsia="zh-CN"/>
+        </w:rPr>
+        <w:t>和任务（即</w:t>
+      </w:r>
+      <w:r>
+        <w:rPr>
+          <w:lang w:eastAsia="zh-CN"/>
+        </w:rPr>
         <w:t xml:space="preserve"> </w:t>
       </w:r>
       <m:oMath>
@@ -46,35 +105,67 @@
           <m:dPr>
             <m:begChr m:val="{"/>
             <m:endChr m:val="}"/>
-            <m:grow/>
+            <m:ctrlPr>
+              <w:rPr>
+                <w:rFonts w:ascii="Cambria Math" w:hAnsi="Cambria Math"/>
+              </w:rPr>
+            </m:ctrlPr>
           </m:dPr>
           <m:e>
             <m:d>
               <m:dPr>
-                <m:begChr m:val="("/>
-                <m:endChr m:val=")"/>
-                <m:grow/>
+                <m:ctrlPr>
+                  <w:rPr>
+                    <w:rFonts w:ascii="Cambria Math" w:hAnsi="Cambria Math"/>
+                  </w:rPr>
+                </m:ctrlPr>
               </m:dPr>
               <m:e>
                 <m:sSub>
+                  <m:sSubPr>
+                    <m:ctrlPr>
+                      <w:rPr>
+                        <w:rFonts w:ascii="Cambria Math" w:hAnsi="Cambria Math"/>
+                      </w:rPr>
+                    </m:ctrlPr>
+                  </m:sSubPr>
                   <m:e>
                     <m:r>
                       <m:rPr>
+                        <m:scr m:val="script"/>
                         <m:sty m:val="p"/>
-                        <m:scr m:val="script"/>
                       </m:rPr>
+                      <w:rPr>
+                        <w:rFonts w:ascii="Cambria Math" w:hAnsi="Cambria Math"/>
+                        <w:lang w:eastAsia="zh-CN"/>
+                      </w:rPr>
                       <m:t>D</m:t>
                     </m:r>
                   </m:e>
                   <m:sub>
                     <m:sSub>
+                      <m:sSubPr>
+                        <m:ctrlPr>
+                          <w:rPr>
+                            <w:rFonts w:ascii="Cambria Math" w:hAnsi="Cambria Math"/>
+                          </w:rPr>
+                        </m:ctrlPr>
+                      </m:sSubPr>
                       <m:e>
                         <m:r>
+                          <w:rPr>
+                            <w:rFonts w:ascii="Cambria Math" w:hAnsi="Cambria Math"/>
+                            <w:lang w:eastAsia="zh-CN"/>
+                          </w:rPr>
                           <m:t>S</m:t>
                         </m:r>
                       </m:e>
                       <m:sub>
                         <m:r>
+                          <w:rPr>
+                            <w:rFonts w:ascii="Cambria Math" w:hAnsi="Cambria Math"/>
+                            <w:lang w:eastAsia="zh-CN"/>
+                          </w:rPr>
                           <m:t>i</m:t>
                         </m:r>
                       </m:sub>
@@ -82,27 +173,57 @@
                   </m:sub>
                 </m:sSub>
                 <m:r>
+                  <w:rPr>
+                    <w:rFonts w:ascii="Cambria Math" w:hAnsi="Cambria Math"/>
+                    <w:lang w:eastAsia="zh-CN"/>
+                  </w:rPr>
                   <m:t>,</m:t>
                 </m:r>
                 <m:sSub>
+                  <m:sSubPr>
+                    <m:ctrlPr>
+                      <w:rPr>
+                        <w:rFonts w:ascii="Cambria Math" w:hAnsi="Cambria Math"/>
+                      </w:rPr>
+                    </m:ctrlPr>
+                  </m:sSubPr>
                   <m:e>
                     <m:r>
                       <m:rPr>
+                        <m:scr m:val="script"/>
                         <m:sty m:val="p"/>
-                        <m:scr m:val="script"/>
                       </m:rPr>
+                      <w:rPr>
+                        <w:rFonts w:ascii="Cambria Math" w:hAnsi="Cambria Math"/>
+                        <w:lang w:eastAsia="zh-CN"/>
+                      </w:rPr>
                       <m:t>T</m:t>
                     </m:r>
                   </m:e>
                   <m:sub>
                     <m:sSub>
+                      <m:sSubPr>
+                        <m:ctrlPr>
+                          <w:rPr>
+                            <w:rFonts w:ascii="Cambria Math" w:hAnsi="Cambria Math"/>
+                          </w:rPr>
+                        </m:ctrlPr>
+                      </m:sSubPr>
                       <m:e>
                         <m:r>
+                          <w:rPr>
+                            <w:rFonts w:ascii="Cambria Math" w:hAnsi="Cambria Math"/>
+                            <w:lang w:eastAsia="zh-CN"/>
+                          </w:rPr>
                           <m:t>S</m:t>
                         </m:r>
                       </m:e>
                       <m:sub>
                         <m:r>
+                          <w:rPr>
+                            <w:rFonts w:ascii="Cambria Math" w:hAnsi="Cambria Math"/>
+                            <w:lang w:eastAsia="zh-CN"/>
+                          </w:rPr>
                           <m:t>i</m:t>
                         </m:r>
                       </m:sub>
@@ -112,34 +233,35 @@
               </m:e>
             </m:d>
             <m:r>
-              <m:t>∣</m:t>
-            </m:r>
-            <m:r>
-              <m:t>i</m:t>
-            </m:r>
-            <m:r>
-              <m:t>=</m:t>
-            </m:r>
-            <m:r>
-              <m:t>1</m:t>
-            </m:r>
-            <m:r>
-              <m:t>,</m:t>
-            </m:r>
-            <m:r>
-              <m:t>…</m:t>
-            </m:r>
-            <m:r>
-              <m:t>,</m:t>
+              <w:rPr>
+                <w:rFonts w:ascii="Cambria Math" w:hAnsi="Cambria Math"/>
+                <w:lang w:eastAsia="zh-CN"/>
+              </w:rPr>
+              <m:t>∣i=1,…,</m:t>
             </m:r>
             <m:sSup>
+              <m:sSupPr>
+                <m:ctrlPr>
+                  <w:rPr>
+                    <w:rFonts w:ascii="Cambria Math" w:hAnsi="Cambria Math"/>
+                  </w:rPr>
+                </m:ctrlPr>
+              </m:sSupPr>
               <m:e>
                 <m:r>
+                  <w:rPr>
+                    <w:rFonts w:ascii="Cambria Math" w:hAnsi="Cambria Math"/>
+                    <w:lang w:eastAsia="zh-CN"/>
+                  </w:rPr>
                   <m:t>m</m:t>
                 </m:r>
               </m:e>
               <m:sup>
                 <m:r>
+                  <w:rPr>
+                    <w:rFonts w:ascii="Cambria Math" w:hAnsi="Cambria Math"/>
+                    <w:lang w:eastAsia="zh-CN"/>
+                  </w:rPr>
                   <m:t>S</m:t>
                 </m:r>
               </m:sup>
@@ -148,87 +270,176 @@
         </m:d>
       </m:oMath>
       <w:r>
+        <w:rPr>
+          <w:lang w:eastAsia="zh-CN"/>
+        </w:rPr>
         <w:t xml:space="preserve"> </w:t>
       </w:r>
       <w:r>
-        <w:t xml:space="preserve">）上的一个或多个观察,和</w:t>
+        <w:rPr>
+          <w:lang w:eastAsia="zh-CN"/>
+        </w:rPr>
+        <w:t>）上的一个或多个观察</w:t>
+      </w:r>
+      <w:r>
+        <w:rPr>
+          <w:lang w:eastAsia="zh-CN"/>
+        </w:rPr>
+        <w:t>,</w:t>
+      </w:r>
+      <w:r>
+        <w:rPr>
+          <w:lang w:eastAsia="zh-CN"/>
+        </w:rPr>
+        <w:t>和</w:t>
       </w:r>
       <m:oMath>
         <m:sSup>
+          <m:sSupPr>
+            <m:ctrlPr>
+              <w:rPr>
+                <w:rFonts w:ascii="Cambria Math" w:hAnsi="Cambria Math"/>
+              </w:rPr>
+            </m:ctrlPr>
+          </m:sSupPr>
           <m:e>
             <m:r>
+              <w:rPr>
+                <w:rFonts w:ascii="Cambria Math" w:hAnsi="Cambria Math"/>
+                <w:lang w:eastAsia="zh-CN"/>
+              </w:rPr>
               <m:t>m</m:t>
             </m:r>
           </m:e>
           <m:sup>
             <m:r>
+              <w:rPr>
+                <w:rFonts w:ascii="Cambria Math" w:hAnsi="Cambria Math"/>
+                <w:lang w:eastAsia="zh-CN"/>
+              </w:rPr>
               <m:t>T</m:t>
             </m:r>
           </m:sup>
         </m:sSup>
       </m:oMath>
-      <w:r>
-        <w:br w:type="textWrapping"/>
-      </w:r>
-      <w:r>
-        <w:t xml:space="preserve">个目标域和任务（</w:t>
+      <w:proofErr w:type="gramStart"/>
+      <w:r>
+        <w:rPr>
+          <w:lang w:eastAsia="zh-CN"/>
+        </w:rPr>
+        <w:t>个</w:t>
+      </w:r>
+      <w:proofErr w:type="gramEnd"/>
+      <w:r>
+        <w:rPr>
+          <w:lang w:eastAsia="zh-CN"/>
+        </w:rPr>
+        <w:t>目标域和任务（</w:t>
       </w:r>
       <m:oMath>
         <m:d>
           <m:dPr>
             <m:begChr m:val="{"/>
             <m:endChr m:val="}"/>
-            <m:grow/>
+            <m:ctrlPr>
+              <w:rPr>
+                <w:rFonts w:ascii="Cambria Math" w:hAnsi="Cambria Math"/>
+              </w:rPr>
+            </m:ctrlPr>
           </m:dPr>
           <m:e>
             <m:d>
               <m:dPr>
-                <m:begChr m:val="("/>
-                <m:endChr m:val=")"/>
-                <m:grow/>
+                <m:ctrlPr>
+                  <w:rPr>
+                    <w:rFonts w:ascii="Cambria Math" w:hAnsi="Cambria Math"/>
+                  </w:rPr>
+                </m:ctrlPr>
               </m:dPr>
               <m:e>
                 <m:sSub>
+                  <m:sSubPr>
+                    <m:ctrlPr>
+                      <w:rPr>
+                        <w:rFonts w:ascii="Cambria Math" w:hAnsi="Cambria Math"/>
+                      </w:rPr>
+                    </m:ctrlPr>
+                  </m:sSubPr>
                   <m:e>
                     <m:r>
                       <m:rPr>
+                        <m:scr m:val="script"/>
                         <m:sty m:val="p"/>
-                        <m:scr m:val="script"/>
                       </m:rPr>
+                      <w:rPr>
+                        <w:rFonts w:ascii="Cambria Math" w:hAnsi="Cambria Math"/>
+                        <w:lang w:eastAsia="zh-CN"/>
+                      </w:rPr>
                       <m:t>D</m:t>
                     </m:r>
                   </m:e>
                   <m:sub>
                     <m:r>
-                      <m:t>T</m:t>
-                    </m:r>
-                    <m:r>
-                      <m:t>j</m:t>
+                      <w:rPr>
+                        <w:rFonts w:ascii="Cambria Math" w:hAnsi="Cambria Math"/>
+                        <w:lang w:eastAsia="zh-CN"/>
+                      </w:rPr>
+                      <m:t>Tj</m:t>
                     </m:r>
                   </m:sub>
                 </m:sSub>
                 <m:r>
+                  <w:rPr>
+                    <w:rFonts w:ascii="Cambria Math" w:hAnsi="Cambria Math"/>
+                    <w:lang w:eastAsia="zh-CN"/>
+                  </w:rPr>
                   <m:t>,</m:t>
                 </m:r>
                 <m:sSub>
+                  <m:sSubPr>
+                    <m:ctrlPr>
+                      <w:rPr>
+                        <w:rFonts w:ascii="Cambria Math" w:hAnsi="Cambria Math"/>
+                      </w:rPr>
+                    </m:ctrlPr>
+                  </m:sSubPr>
                   <m:e>
                     <m:r>
                       <m:rPr>
+                        <m:scr m:val="script"/>
                         <m:sty m:val="p"/>
-                        <m:scr m:val="script"/>
                       </m:rPr>
+                      <w:rPr>
+                        <w:rFonts w:ascii="Cambria Math" w:hAnsi="Cambria Math"/>
+                        <w:lang w:eastAsia="zh-CN"/>
+                      </w:rPr>
                       <m:t>T</m:t>
                     </m:r>
                   </m:e>
                   <m:sub>
                     <m:sSub>
+                      <m:sSubPr>
+                        <m:ctrlPr>
+                          <w:rPr>
+                            <w:rFonts w:ascii="Cambria Math" w:hAnsi="Cambria Math"/>
+                          </w:rPr>
+                        </m:ctrlPr>
+                      </m:sSubPr>
                       <m:e>
                         <m:r>
+                          <w:rPr>
+                            <w:rFonts w:ascii="Cambria Math" w:hAnsi="Cambria Math"/>
+                            <w:lang w:eastAsia="zh-CN"/>
+                          </w:rPr>
                           <m:t>T</m:t>
                         </m:r>
                       </m:e>
                       <m:sub>
                         <m:r>
+                          <w:rPr>
+                            <w:rFonts w:ascii="Cambria Math" w:hAnsi="Cambria Math"/>
+                            <w:lang w:eastAsia="zh-CN"/>
+                          </w:rPr>
                           <m:t>j</m:t>
                         </m:r>
                       </m:sub>
@@ -238,34 +449,35 @@
               </m:e>
             </m:d>
             <m:r>
-              <m:t>∣</m:t>
-            </m:r>
-            <m:r>
-              <m:t>j</m:t>
-            </m:r>
-            <m:r>
-              <m:t>=</m:t>
-            </m:r>
-            <m:r>
-              <m:t>1</m:t>
-            </m:r>
-            <m:r>
-              <m:t>,</m:t>
-            </m:r>
-            <m:r>
-              <m:t>…</m:t>
-            </m:r>
-            <m:r>
-              <m:t>,</m:t>
+              <w:rPr>
+                <w:rFonts w:ascii="Cambria Math" w:hAnsi="Cambria Math"/>
+                <w:lang w:eastAsia="zh-CN"/>
+              </w:rPr>
+              <m:t>∣j=1,…,</m:t>
             </m:r>
             <m:sSup>
+              <m:sSupPr>
+                <m:ctrlPr>
+                  <w:rPr>
+                    <w:rFonts w:ascii="Cambria Math" w:hAnsi="Cambria Math"/>
+                  </w:rPr>
+                </m:ctrlPr>
+              </m:sSupPr>
               <m:e>
                 <m:r>
+                  <w:rPr>
+                    <w:rFonts w:ascii="Cambria Math" w:hAnsi="Cambria Math"/>
+                    <w:lang w:eastAsia="zh-CN"/>
+                  </w:rPr>
                   <m:t>m</m:t>
                 </m:r>
               </m:e>
               <m:sup>
                 <m:r>
+                  <w:rPr>
+                    <w:rFonts w:ascii="Cambria Math" w:hAnsi="Cambria Math"/>
+                    <w:lang w:eastAsia="zh-CN"/>
+                  </w:rPr>
                   <m:t>T</m:t>
                 </m:r>
               </m:sup>
@@ -274,27 +486,73 @@
         </m:d>
       </m:oMath>
       <w:r>
+        <w:rPr>
+          <w:lang w:eastAsia="zh-CN"/>
+        </w:rPr>
         <w:t xml:space="preserve"> </w:t>
       </w:r>
       <w:r>
-        <w:t xml:space="preserve">上的一个或多个观察，迁移学习使用源域上的知识帮助目标域上决策函数</w:t>
+        <w:rPr>
+          <w:lang w:eastAsia="zh-CN"/>
+        </w:rPr>
+        <w:t>上的一个或多个观察，迁移学习</w:t>
+      </w:r>
+      <w:proofErr w:type="gramStart"/>
+      <w:r>
+        <w:rPr>
+          <w:lang w:eastAsia="zh-CN"/>
+        </w:rPr>
+        <w:t>使用源域上</w:t>
+      </w:r>
+      <w:proofErr w:type="gramEnd"/>
+      <w:r>
+        <w:rPr>
+          <w:lang w:eastAsia="zh-CN"/>
+        </w:rPr>
+        <w:t>的知识帮助目标域上决策函数</w:t>
       </w:r>
       <m:oMath>
         <m:sSup>
+          <m:sSupPr>
+            <m:ctrlPr>
+              <w:rPr>
+                <w:rFonts w:ascii="Cambria Math" w:hAnsi="Cambria Math"/>
+              </w:rPr>
+            </m:ctrlPr>
+          </m:sSupPr>
           <m:e>
             <m:r>
+              <w:rPr>
+                <w:rFonts w:ascii="Cambria Math" w:hAnsi="Cambria Math"/>
+                <w:lang w:eastAsia="zh-CN"/>
+              </w:rPr>
               <m:t>f</m:t>
             </m:r>
           </m:e>
           <m:sup>
             <m:sSub>
+              <m:sSubPr>
+                <m:ctrlPr>
+                  <w:rPr>
+                    <w:rFonts w:ascii="Cambria Math" w:hAnsi="Cambria Math"/>
+                  </w:rPr>
+                </m:ctrlPr>
+              </m:sSubPr>
               <m:e>
                 <m:r>
+                  <w:rPr>
+                    <w:rFonts w:ascii="Cambria Math" w:hAnsi="Cambria Math"/>
+                    <w:lang w:eastAsia="zh-CN"/>
+                  </w:rPr>
                   <m:t>T</m:t>
                 </m:r>
               </m:e>
               <m:sub>
                 <m:r>
+                  <w:rPr>
+                    <w:rFonts w:ascii="Cambria Math" w:hAnsi="Cambria Math"/>
+                    <w:lang w:eastAsia="zh-CN"/>
+                  </w:rPr>
                   <m:t>j</m:t>
                 </m:r>
               </m:sub>
@@ -303,37 +561,43 @@
         </m:sSup>
         <m:d>
           <m:dPr>
-            <m:begChr m:val="("/>
-            <m:endChr m:val=")"/>
-            <m:grow/>
+            <m:ctrlPr>
+              <w:rPr>
+                <w:rFonts w:ascii="Cambria Math" w:hAnsi="Cambria Math"/>
+              </w:rPr>
+            </m:ctrlPr>
           </m:dPr>
           <m:e>
             <m:r>
-              <m:t>j</m:t>
-            </m:r>
-            <m:r>
-              <m:t>=</m:t>
-            </m:r>
-            <m:r>
-              <m:t>1</m:t>
-            </m:r>
-            <m:r>
-              <m:t>,</m:t>
-            </m:r>
-            <m:r>
-              <m:t>…</m:t>
-            </m:r>
-            <m:r>
-              <m:t>,</m:t>
+              <w:rPr>
+                <w:rFonts w:ascii="Cambria Math" w:hAnsi="Cambria Math"/>
+                <w:lang w:eastAsia="zh-CN"/>
+              </w:rPr>
+              <m:t>j=1,…,</m:t>
             </m:r>
             <m:sSup>
+              <m:sSupPr>
+                <m:ctrlPr>
+                  <w:rPr>
+                    <w:rFonts w:ascii="Cambria Math" w:hAnsi="Cambria Math"/>
+                  </w:rPr>
+                </m:ctrlPr>
+              </m:sSupPr>
               <m:e>
                 <m:r>
+                  <w:rPr>
+                    <w:rFonts w:ascii="Cambria Math" w:hAnsi="Cambria Math"/>
+                    <w:lang w:eastAsia="zh-CN"/>
+                  </w:rPr>
                   <m:t>m</m:t>
                 </m:r>
               </m:e>
               <m:sup>
                 <m:r>
+                  <w:rPr>
+                    <w:rFonts w:ascii="Cambria Math" w:hAnsi="Cambria Math"/>
+                    <w:lang w:eastAsia="zh-CN"/>
+                  </w:rPr>
                   <m:t>T</m:t>
                 </m:r>
               </m:sup>
@@ -342,379 +606,708 @@
         </m:d>
       </m:oMath>
       <w:r>
-        <w:t xml:space="preserve">的学习。</w:t>
+        <w:rPr>
+          <w:lang w:eastAsia="zh-CN"/>
+        </w:rPr>
+        <w:t>的学习。</w:t>
       </w:r>
     </w:p>
     <w:p>
       <w:pPr>
-        <w:pStyle w:val="BodyText"/>
+        <w:pStyle w:val="a0"/>
+        <w:rPr>
+          <w:lang w:eastAsia="zh-CN"/>
+        </w:rPr>
       </w:pPr>
       <w:r>
-        <w:t xml:space="preserve">补充：对一个域或任务的观察是指一个预训练的模型或一个标记或未标记的实例集。</w:t>
-      </w:r>
-      <w:r>
+        <w:rPr>
+          <w:lang w:eastAsia="zh-CN"/>
+        </w:rPr>
+        <w:t>补充：</w:t>
+      </w:r>
+    </w:p>
+    <w:p>
+      <w:pPr>
+        <w:pStyle w:val="a0"/>
+        <w:rPr>
+          <w:lang w:eastAsia="zh-CN"/>
+        </w:rPr>
+      </w:pPr>
+      <w:r>
+        <w:rPr>
+          <w:lang w:eastAsia="zh-CN"/>
+        </w:rPr>
+        <w:t>对一个域或任务的观察是指一个</w:t>
+      </w:r>
+      <w:proofErr w:type="gramStart"/>
+      <w:r>
+        <w:rPr>
+          <w:lang w:eastAsia="zh-CN"/>
+        </w:rPr>
+        <w:t>预训练</w:t>
+      </w:r>
+      <w:proofErr w:type="gramEnd"/>
+      <w:r>
+        <w:rPr>
+          <w:lang w:eastAsia="zh-CN"/>
+        </w:rPr>
+        <w:t>的模型或一个标记或未标记的实例集。</w:t>
+      </w:r>
+      <w:r>
+        <w:rPr>
+          <w:lang w:eastAsia="zh-CN"/>
+        </w:rPr>
         <w:t xml:space="preserve"> </w:t>
       </w:r>
       <w:r>
-        <w:t xml:space="preserve">领域：一个领域</w:t>
+        <w:rPr>
+          <w:lang w:eastAsia="zh-CN"/>
+        </w:rPr>
+        <w:t>领域：一个领域</w:t>
       </w:r>
       <m:oMath>
         <m:r>
           <m:rPr>
+            <m:scr m:val="script"/>
             <m:sty m:val="p"/>
-            <m:scr m:val="script"/>
           </m:rPr>
+          <w:rPr>
+            <w:rFonts w:ascii="Cambria Math" w:hAnsi="Cambria Math"/>
+            <w:lang w:eastAsia="zh-CN"/>
+          </w:rPr>
           <m:t>D</m:t>
         </m:r>
       </m:oMath>
       <w:r>
+        <w:rPr>
+          <w:lang w:eastAsia="zh-CN"/>
+        </w:rPr>
         <w:t xml:space="preserve"> </w:t>
       </w:r>
       <w:r>
-        <w:t xml:space="preserve">由特种空间</w:t>
+        <w:rPr>
+          <w:lang w:eastAsia="zh-CN"/>
+        </w:rPr>
+        <w:t>由特种空间</w:t>
       </w:r>
       <m:oMath>
         <m:r>
           <m:rPr>
+            <m:scr m:val="script"/>
             <m:sty m:val="p"/>
-            <m:scr m:val="script"/>
           </m:rPr>
+          <w:rPr>
+            <w:rFonts w:ascii="Cambria Math" w:hAnsi="Cambria Math"/>
+            <w:lang w:eastAsia="zh-CN"/>
+          </w:rPr>
           <m:t>X</m:t>
         </m:r>
       </m:oMath>
       <w:r>
+        <w:rPr>
+          <w:lang w:eastAsia="zh-CN"/>
+        </w:rPr>
         <w:t xml:space="preserve"> </w:t>
       </w:r>
       <w:r>
-        <w:t xml:space="preserve">和边缘概率分布</w:t>
+        <w:rPr>
+          <w:lang w:eastAsia="zh-CN"/>
+        </w:rPr>
+        <w:t>和边缘概率分布</w:t>
       </w:r>
       <m:oMath>
         <m:r>
-          <m:t>P</m:t>
-        </m:r>
-        <m:r>
-          <m:t>(</m:t>
-        </m:r>
-        <m:r>
-          <m:t>X</m:t>
-        </m:r>
-        <m:r>
-          <m:t>)</m:t>
+          <w:rPr>
+            <w:rFonts w:ascii="Cambria Math" w:hAnsi="Cambria Math"/>
+            <w:lang w:eastAsia="zh-CN"/>
+          </w:rPr>
+          <m:t>P(X)</m:t>
         </m:r>
       </m:oMath>
       <w:r>
-        <w:t xml:space="preserve">组成，即</w:t>
+        <w:rPr>
+          <w:lang w:eastAsia="zh-CN"/>
+        </w:rPr>
+        <w:t>组成，即</w:t>
       </w:r>
       <m:oMath>
         <m:r>
           <m:rPr>
+            <m:scr m:val="script"/>
             <m:sty m:val="p"/>
-            <m:scr m:val="script"/>
           </m:rPr>
+          <w:rPr>
+            <w:rFonts w:ascii="Cambria Math" w:hAnsi="Cambria Math"/>
+            <w:lang w:eastAsia="zh-CN"/>
+          </w:rPr>
           <m:t>D</m:t>
         </m:r>
         <m:r>
+          <w:rPr>
+            <w:rFonts w:ascii="Cambria Math" w:hAnsi="Cambria Math"/>
+            <w:lang w:eastAsia="zh-CN"/>
+          </w:rPr>
           <m:t>=</m:t>
         </m:r>
         <m:d>
           <m:dPr>
             <m:begChr m:val="{"/>
             <m:endChr m:val="}"/>
-            <m:grow/>
+            <m:ctrlPr>
+              <w:rPr>
+                <w:rFonts w:ascii="Cambria Math" w:hAnsi="Cambria Math"/>
+              </w:rPr>
+            </m:ctrlPr>
           </m:dPr>
           <m:e>
             <m:r>
               <m:rPr>
+                <m:scr m:val="script"/>
                 <m:sty m:val="p"/>
-                <m:scr m:val="script"/>
               </m:rPr>
+              <w:rPr>
+                <w:rFonts w:ascii="Cambria Math" w:hAnsi="Cambria Math"/>
+                <w:lang w:eastAsia="zh-CN"/>
+              </w:rPr>
               <m:t>X</m:t>
             </m:r>
             <m:r>
-              <m:t>,</m:t>
-            </m:r>
-            <m:r>
-              <m:t>P</m:t>
-            </m:r>
-            <m:r>
-              <m:t>(</m:t>
-            </m:r>
-            <m:r>
-              <m:t>X</m:t>
-            </m:r>
-            <m:r>
-              <m:t>)</m:t>
+              <w:rPr>
+                <w:rFonts w:ascii="Cambria Math" w:hAnsi="Cambria Math"/>
+                <w:lang w:eastAsia="zh-CN"/>
+              </w:rPr>
+              <m:t>,P(X)</m:t>
             </m:r>
           </m:e>
         </m:d>
       </m:oMath>
       <w:r>
+        <w:rPr>
+          <w:lang w:eastAsia="zh-CN"/>
+        </w:rPr>
         <w:t xml:space="preserve"> </w:t>
       </w:r>
       <w:r>
-        <w:t xml:space="preserve">。</w:t>
+        <w:rPr>
+          <w:lang w:eastAsia="zh-CN"/>
+        </w:rPr>
+        <w:t>。</w:t>
       </w:r>
       <m:oMath>
         <m:r>
+          <w:rPr>
+            <w:rFonts w:ascii="Cambria Math" w:hAnsi="Cambria Math"/>
+            <w:lang w:eastAsia="zh-CN"/>
+          </w:rPr>
           <m:t>X</m:t>
         </m:r>
       </m:oMath>
       <w:r>
-        <w:t xml:space="preserve">为</w:t>
+        <w:rPr>
+          <w:lang w:eastAsia="zh-CN"/>
+        </w:rPr>
+        <w:t>为</w:t>
       </w:r>
       <m:oMath>
         <m:r>
           <m:rPr>
+            <m:scr m:val="script"/>
             <m:sty m:val="p"/>
-            <m:scr m:val="script"/>
           </m:rPr>
+          <w:rPr>
+            <w:rFonts w:ascii="Cambria Math" w:hAnsi="Cambria Math"/>
+            <w:lang w:eastAsia="zh-CN"/>
+          </w:rPr>
           <m:t>X</m:t>
         </m:r>
       </m:oMath>
       <w:r>
-        <w:t xml:space="preserve">上的实例集</w:t>
-      </w:r>
-      <w:r>
+        <w:rPr>
+          <w:lang w:eastAsia="zh-CN"/>
+        </w:rPr>
+        <w:t>上的实例集</w:t>
+      </w:r>
+      <w:r>
+        <w:rPr>
+          <w:lang w:eastAsia="zh-CN"/>
+        </w:rPr>
         <w:t xml:space="preserve"> </w:t>
       </w:r>
       <w:r>
-        <w:t xml:space="preserve">任务：一个任务</w:t>
+        <w:rPr>
+          <w:lang w:eastAsia="zh-CN"/>
+        </w:rPr>
+        <w:t>任务：一个任务</w:t>
       </w:r>
       <m:oMath>
         <m:r>
           <m:rPr>
+            <m:scr m:val="script"/>
             <m:sty m:val="p"/>
-            <m:scr m:val="script"/>
           </m:rPr>
+          <w:rPr>
+            <w:rFonts w:ascii="Cambria Math" w:hAnsi="Cambria Math"/>
+            <w:lang w:eastAsia="zh-CN"/>
+          </w:rPr>
           <m:t>T</m:t>
         </m:r>
       </m:oMath>
       <w:r>
+        <w:rPr>
+          <w:lang w:eastAsia="zh-CN"/>
+        </w:rPr>
         <w:t xml:space="preserve"> </w:t>
       </w:r>
       <w:r>
-        <w:t xml:space="preserve">由标签空间</w:t>
+        <w:rPr>
+          <w:lang w:eastAsia="zh-CN"/>
+        </w:rPr>
+        <w:t>由标签空间</w:t>
       </w:r>
       <m:oMath>
         <m:r>
           <m:rPr>
+            <m:scr m:val="script"/>
             <m:sty m:val="p"/>
-            <m:scr m:val="script"/>
           </m:rPr>
+          <w:rPr>
+            <w:rFonts w:ascii="Cambria Math" w:hAnsi="Cambria Math"/>
+            <w:lang w:eastAsia="zh-CN"/>
+          </w:rPr>
           <m:t>Y</m:t>
         </m:r>
       </m:oMath>
       <w:r>
-        <w:t xml:space="preserve">和决策函数</w:t>
+        <w:rPr>
+          <w:lang w:eastAsia="zh-CN"/>
+        </w:rPr>
+        <w:t>和决策函数</w:t>
       </w:r>
       <m:oMath>
         <m:r>
+          <w:rPr>
+            <w:rFonts w:ascii="Cambria Math" w:hAnsi="Cambria Math"/>
+            <w:lang w:eastAsia="zh-CN"/>
+          </w:rPr>
           <m:t>f</m:t>
         </m:r>
       </m:oMath>
       <w:r>
-        <w:t xml:space="preserve">组成,即</w:t>
-      </w:r>
-      <w:r>
+        <w:rPr>
+          <w:lang w:eastAsia="zh-CN"/>
+        </w:rPr>
+        <w:t>组成</w:t>
+      </w:r>
+      <w:r>
+        <w:rPr>
+          <w:lang w:eastAsia="zh-CN"/>
+        </w:rPr>
+        <w:t>,</w:t>
+      </w:r>
+      <w:r>
+        <w:rPr>
+          <w:lang w:eastAsia="zh-CN"/>
+        </w:rPr>
+        <w:t>即</w:t>
+      </w:r>
+      <w:r>
+        <w:rPr>
+          <w:lang w:eastAsia="zh-CN"/>
+        </w:rPr>
         <w:t xml:space="preserve"> </w:t>
       </w:r>
       <m:oMath>
         <m:r>
           <m:rPr>
+            <m:scr m:val="script"/>
             <m:sty m:val="p"/>
-            <m:scr m:val="script"/>
           </m:rPr>
+          <w:rPr>
+            <w:rFonts w:ascii="Cambria Math" w:hAnsi="Cambria Math"/>
+            <w:lang w:eastAsia="zh-CN"/>
+          </w:rPr>
           <m:t>T</m:t>
         </m:r>
         <m:r>
+          <w:rPr>
+            <w:rFonts w:ascii="Cambria Math" w:hAnsi="Cambria Math"/>
+            <w:lang w:eastAsia="zh-CN"/>
+          </w:rPr>
           <m:t>=</m:t>
         </m:r>
         <m:d>
           <m:dPr>
             <m:begChr m:val="{"/>
             <m:endChr m:val="}"/>
-            <m:grow/>
+            <m:ctrlPr>
+              <w:rPr>
+                <w:rFonts w:ascii="Cambria Math" w:hAnsi="Cambria Math"/>
+              </w:rPr>
+            </m:ctrlPr>
           </m:dPr>
           <m:e>
             <m:r>
               <m:rPr>
+                <m:scr m:val="script"/>
                 <m:sty m:val="p"/>
-                <m:scr m:val="script"/>
               </m:rPr>
+              <w:rPr>
+                <w:rFonts w:ascii="Cambria Math" w:hAnsi="Cambria Math"/>
+                <w:lang w:eastAsia="zh-CN"/>
+              </w:rPr>
               <m:t>Y</m:t>
             </m:r>
             <m:r>
-              <m:t>,</m:t>
-            </m:r>
-            <m:r>
-              <m:t>f</m:t>
+              <w:rPr>
+                <w:rFonts w:ascii="Cambria Math" w:hAnsi="Cambria Math"/>
+                <w:lang w:eastAsia="zh-CN"/>
+              </w:rPr>
+              <m:t>,f</m:t>
             </m:r>
           </m:e>
         </m:d>
       </m:oMath>
       <w:r>
-        <w:t xml:space="preserve">.</w:t>
+        <w:rPr>
+          <w:lang w:eastAsia="zh-CN"/>
+        </w:rPr>
+        <w:t>.</w:t>
       </w:r>
     </w:p>
     <w:p>
       <w:pPr>
-        <w:pStyle w:val="BodyText"/>
+        <w:pStyle w:val="a0"/>
+        <w:rPr>
+          <w:lang w:eastAsia="zh-CN"/>
+        </w:rPr>
       </w:pPr>
       <w:r>
-        <w:t xml:space="preserve">当</w:t>
+        <w:rPr>
+          <w:lang w:eastAsia="zh-CN"/>
+        </w:rPr>
+        <w:t>当</w:t>
       </w:r>
       <m:oMath>
         <m:sSup>
+          <m:sSupPr>
+            <m:ctrlPr>
+              <w:rPr>
+                <w:rFonts w:ascii="Cambria Math" w:hAnsi="Cambria Math"/>
+              </w:rPr>
+            </m:ctrlPr>
+          </m:sSupPr>
           <m:e>
             <m:r>
+              <w:rPr>
+                <w:rFonts w:ascii="Cambria Math" w:hAnsi="Cambria Math"/>
+                <w:lang w:eastAsia="zh-CN"/>
+              </w:rPr>
               <m:t>m</m:t>
             </m:r>
           </m:e>
           <m:sup>
             <m:r>
+              <w:rPr>
+                <w:rFonts w:ascii="Cambria Math" w:hAnsi="Cambria Math"/>
+                <w:lang w:eastAsia="zh-CN"/>
+              </w:rPr>
               <m:t>S</m:t>
             </m:r>
           </m:sup>
         </m:sSup>
         <m:r>
-          <m:t>≥</m:t>
-        </m:r>
-        <m:r>
-          <m:t>2</m:t>
+          <w:rPr>
+            <w:rFonts w:ascii="Cambria Math" w:hAnsi="Cambria Math"/>
+            <w:lang w:eastAsia="zh-CN"/>
+          </w:rPr>
+          <m:t>≥2</m:t>
         </m:r>
       </m:oMath>
       <w:r>
+        <w:rPr>
+          <w:lang w:eastAsia="zh-CN"/>
+        </w:rPr>
         <w:t xml:space="preserve"> </w:t>
       </w:r>
       <w:r>
-        <w:t xml:space="preserve">时，为多源迁移学习。</w:t>
+        <w:rPr>
+          <w:lang w:eastAsia="zh-CN"/>
+        </w:rPr>
+        <w:t>时，为多源迁移学习。</w:t>
       </w:r>
     </w:p>
     <w:p>
       <w:pPr>
-        <w:pStyle w:val="BodyText"/>
+        <w:pStyle w:val="a0"/>
+        <w:rPr>
+          <w:lang w:eastAsia="zh-CN"/>
+        </w:rPr>
       </w:pPr>
       <w:r>
-        <w:t xml:space="preserve">直推式迁移学习指标签信息仅来自源域的情况。如果目标域实例的标签信息是可用的，则该场景可以归类为归纳迁移学习。如果源域和目标域的标签信息都未知，这种情况称为无监督迁移学习。</w:t>
+        <w:rPr>
+          <w:lang w:eastAsia="zh-CN"/>
+        </w:rPr>
+        <w:t>二、迁移学习分类、迁移学习研究现状</w:t>
+      </w:r>
+      <w:r>
+        <w:rPr>
+          <w:lang w:eastAsia="zh-CN"/>
+        </w:rPr>
+        <w:t xml:space="preserve"> </w:t>
+      </w:r>
+      <w:r>
+        <w:rPr>
+          <w:lang w:eastAsia="zh-CN"/>
+        </w:rPr>
+        <w:t>迁移学习有不同的分类方式。</w:t>
+      </w:r>
+      <w:r>
+        <w:rPr>
+          <w:lang w:eastAsia="zh-CN"/>
+        </w:rPr>
+        <w:t xml:space="preserve"> 1</w:t>
+      </w:r>
+      <w:r>
+        <w:rPr>
+          <w:lang w:eastAsia="zh-CN"/>
+        </w:rPr>
+        <w:t>、可以根据标签设置</w:t>
+      </w:r>
+      <w:r>
+        <w:rPr>
+          <w:lang w:eastAsia="zh-CN"/>
+        </w:rPr>
+        <w:t>[2]</w:t>
+      </w:r>
+      <w:r>
+        <w:rPr>
+          <w:lang w:eastAsia="zh-CN"/>
+        </w:rPr>
+        <w:t>将迁移学习分为直推式迁移学习、归纳式迁移学习和无监督迁移学习。</w:t>
+      </w:r>
+      <w:r>
+        <w:rPr>
+          <w:lang w:eastAsia="zh-CN"/>
+        </w:rPr>
+        <w:t xml:space="preserve"> </w:t>
       </w:r>
     </w:p>
     <w:p>
       <w:pPr>
-        <w:pStyle w:val="BodyText"/>
+        <w:pStyle w:val="a0"/>
       </w:pPr>
       <w:r>
-        <w:t xml:space="preserve">二、迁移学习分类、迁移学习研究现状</w:t>
-      </w:r>
-      <w:r>
-        <w:t xml:space="preserve"> </w:t>
-      </w:r>
-      <w:r>
-        <w:t xml:space="preserve">迁移学习有不同的分类方式。</w:t>
-      </w:r>
-      <w:r>
-        <w:t xml:space="preserve"> </w:t>
-      </w:r>
-      <w:r>
-        <w:t xml:space="preserve">1、可以根据标签设置[2]将迁移学习分为直推式迁移学习、归纳式迁移学习和无监督迁移学习。</w:t>
-      </w:r>
-      <w:r>
-        <w:t xml:space="preserve"> </w:t>
-      </w:r>
-      <w:r>
-        <w:t xml:space="preserve">[[Pasted image 20230211120440.png]]</w:t>
+        <w:rPr>
+          <w:noProof/>
+        </w:rPr>
+        <w:drawing>
+          <wp:inline distT="0" distB="0" distL="0" distR="0" wp14:anchorId="69A0F4E7" wp14:editId="10A06B37">
+            <wp:extent cx="5486400" cy="1461135"/>
+            <wp:effectExtent l="0" t="0" r="0" b="0"/>
+            <wp:docPr id="1" name="图片 1"/>
+            <wp:cNvGraphicFramePr>
+              <a:graphicFrameLocks xmlns:a="http://schemas.openxmlformats.org/drawingml/2006/main" noChangeAspect="1"/>
+            </wp:cNvGraphicFramePr>
+            <a:graphic xmlns:a="http://schemas.openxmlformats.org/drawingml/2006/main">
+              <a:graphicData uri="http://schemas.openxmlformats.org/drawingml/2006/picture">
+                <pic:pic xmlns:pic="http://schemas.openxmlformats.org/drawingml/2006/picture">
+                  <pic:nvPicPr>
+                    <pic:cNvPr id="1" name=""/>
+                    <pic:cNvPicPr/>
+                  </pic:nvPicPr>
+                  <pic:blipFill>
+                    <a:blip r:embed="rId7"/>
+                    <a:stretch>
+                      <a:fillRect/>
+                    </a:stretch>
+                  </pic:blipFill>
+                  <pic:spPr>
+                    <a:xfrm>
+                      <a:off x="0" y="0"/>
+                      <a:ext cx="5486400" cy="1461135"/>
+                    </a:xfrm>
+                    <a:prstGeom prst="rect">
+                      <a:avLst/>
+                    </a:prstGeom>
+                  </pic:spPr>
+                </pic:pic>
+              </a:graphicData>
+            </a:graphic>
+          </wp:inline>
+        </w:drawing>
       </w:r>
     </w:p>
     <w:p>
       <w:pPr>
-        <w:pStyle w:val="BodyText"/>
+        <w:pStyle w:val="a0"/>
       </w:pPr>
       <w:r>
-        <w:t xml:space="preserve">2、根据领域间特征空间和类别空间的异同可以分为同构和异构迁移学习。</w:t>
-      </w:r>
-      <w:r>
+        <w:rPr>
+          <w:lang w:eastAsia="zh-CN"/>
+        </w:rPr>
+        <w:t>2</w:t>
+      </w:r>
+      <w:r>
+        <w:rPr>
+          <w:lang w:eastAsia="zh-CN"/>
+        </w:rPr>
+        <w:t>、根据领域</w:t>
+      </w:r>
+      <w:proofErr w:type="gramStart"/>
+      <w:r>
+        <w:rPr>
+          <w:lang w:eastAsia="zh-CN"/>
+        </w:rPr>
+        <w:t>间特征</w:t>
+      </w:r>
+      <w:proofErr w:type="gramEnd"/>
+      <w:r>
+        <w:rPr>
+          <w:lang w:eastAsia="zh-CN"/>
+        </w:rPr>
+        <w:t>空间和类别空间的异同可以分为同构和异构迁移学习。</w:t>
+      </w:r>
+      <w:r>
+        <w:rPr>
+          <w:lang w:eastAsia="zh-CN"/>
+        </w:rPr>
         <w:t xml:space="preserve"> </w:t>
       </w:r>
-      <w:r>
-        <w:t xml:space="preserve">同构迁移学习</w:t>
-      </w:r>
+      <w:proofErr w:type="spellStart"/>
+      <w:r>
+        <w:t>同构迁移学习</w:t>
+      </w:r>
+      <w:proofErr w:type="spellEnd"/>
       <m:oMath>
         <m:sSup>
+          <m:sSupPr>
+            <m:ctrlPr>
+              <w:rPr>
+                <w:rFonts w:ascii="Cambria Math" w:hAnsi="Cambria Math"/>
+              </w:rPr>
+            </m:ctrlPr>
+          </m:sSupPr>
           <m:e>
             <m:r>
               <m:rPr>
+                <m:scr m:val="script"/>
                 <m:sty m:val="p"/>
-                <m:scr m:val="script"/>
               </m:rPr>
+              <w:rPr>
+                <w:rFonts w:ascii="Cambria Math" w:hAnsi="Cambria Math"/>
+              </w:rPr>
               <m:t>X</m:t>
             </m:r>
           </m:e>
           <m:sup>
             <m:r>
+              <w:rPr>
+                <w:rFonts w:ascii="Cambria Math" w:hAnsi="Cambria Math"/>
+              </w:rPr>
               <m:t>S</m:t>
             </m:r>
           </m:sup>
         </m:sSup>
         <m:r>
+          <w:rPr>
+            <w:rFonts w:ascii="Cambria Math" w:hAnsi="Cambria Math"/>
+          </w:rPr>
           <m:t>=</m:t>
         </m:r>
         <m:sSup>
+          <m:sSupPr>
+            <m:ctrlPr>
+              <w:rPr>
+                <w:rFonts w:ascii="Cambria Math" w:hAnsi="Cambria Math"/>
+              </w:rPr>
+            </m:ctrlPr>
+          </m:sSupPr>
           <m:e>
             <m:r>
               <m:rPr>
+                <m:scr m:val="script"/>
                 <m:sty m:val="p"/>
-                <m:scr m:val="script"/>
               </m:rPr>
+              <w:rPr>
+                <w:rFonts w:ascii="Cambria Math" w:hAnsi="Cambria Math"/>
+              </w:rPr>
               <m:t>X</m:t>
             </m:r>
           </m:e>
           <m:sup>
             <m:r>
+              <w:rPr>
+                <w:rFonts w:ascii="Cambria Math" w:hAnsi="Cambria Math"/>
+              </w:rPr>
               <m:t>T</m:t>
             </m:r>
           </m:sup>
         </m:sSup>
       </m:oMath>
       <w:r>
-        <w:t xml:space="preserve"> </w:t>
-      </w:r>
-      <w:r>
-        <w:t xml:space="preserve">and</w:t>
-      </w:r>
-      <w:r>
-        <w:t xml:space="preserve"> </w:t>
+        <w:t xml:space="preserve"> and </w:t>
       </w:r>
       <m:oMath>
         <m:sSup>
+          <m:sSupPr>
+            <m:ctrlPr>
+              <w:rPr>
+                <w:rFonts w:ascii="Cambria Math" w:hAnsi="Cambria Math"/>
+              </w:rPr>
+            </m:ctrlPr>
+          </m:sSupPr>
           <m:e>
             <m:r>
               <m:rPr>
+                <m:scr m:val="script"/>
                 <m:sty m:val="p"/>
-                <m:scr m:val="script"/>
               </m:rPr>
+              <w:rPr>
+                <w:rFonts w:ascii="Cambria Math" w:hAnsi="Cambria Math"/>
+              </w:rPr>
               <m:t>Y</m:t>
             </m:r>
           </m:e>
           <m:sup>
             <m:r>
+              <w:rPr>
+                <w:rFonts w:ascii="Cambria Math" w:hAnsi="Cambria Math"/>
+              </w:rPr>
               <m:t>S</m:t>
             </m:r>
           </m:sup>
         </m:sSup>
         <m:r>
+          <w:rPr>
+            <w:rFonts w:ascii="Cambria Math" w:hAnsi="Cambria Math"/>
+          </w:rPr>
           <m:t>=</m:t>
         </m:r>
         <m:sSup>
+          <m:sSupPr>
+            <m:ctrlPr>
+              <w:rPr>
+                <w:rFonts w:ascii="Cambria Math" w:hAnsi="Cambria Math"/>
+              </w:rPr>
+            </m:ctrlPr>
+          </m:sSupPr>
           <m:e>
             <m:r>
               <m:rPr>
+                <m:scr m:val="script"/>
                 <m:sty m:val="p"/>
-                <m:scr m:val="script"/>
               </m:rPr>
+              <w:rPr>
+                <w:rFonts w:ascii="Cambria Math" w:hAnsi="Cambria Math"/>
+              </w:rPr>
               <m:t>Y</m:t>
             </m:r>
           </m:e>
           <m:sup>
             <m:r>
+              <w:rPr>
+                <w:rFonts w:ascii="Cambria Math" w:hAnsi="Cambria Math"/>
+              </w:rPr>
               <m:t>T</m:t>
             </m:r>
           </m:sup>
@@ -724,86 +1317,138 @@
         <w:t xml:space="preserve"> </w:t>
       </w:r>
       <w:r>
-        <w:t xml:space="preserve">，异构迁移学习</w:t>
+        <w:t>，异构迁移学习</w:t>
       </w:r>
       <m:oMath>
         <m:sSup>
+          <m:sSupPr>
+            <m:ctrlPr>
+              <w:rPr>
+                <w:rFonts w:ascii="Cambria Math" w:hAnsi="Cambria Math"/>
+              </w:rPr>
+            </m:ctrlPr>
+          </m:sSupPr>
           <m:e>
             <m:r>
               <m:rPr>
+                <m:scr m:val="script"/>
                 <m:sty m:val="p"/>
-                <m:scr m:val="script"/>
               </m:rPr>
+              <w:rPr>
+                <w:rFonts w:ascii="Cambria Math" w:hAnsi="Cambria Math"/>
+              </w:rPr>
               <m:t>X</m:t>
             </m:r>
           </m:e>
           <m:sup>
             <m:r>
+              <w:rPr>
+                <w:rFonts w:ascii="Cambria Math" w:hAnsi="Cambria Math"/>
+              </w:rPr>
               <m:t>S</m:t>
             </m:r>
           </m:sup>
         </m:sSup>
         <m:r>
+          <w:rPr>
+            <w:rFonts w:ascii="Cambria Math" w:hAnsi="Cambria Math"/>
+          </w:rPr>
           <m:t>≠</m:t>
         </m:r>
         <m:sSup>
+          <m:sSupPr>
+            <m:ctrlPr>
+              <w:rPr>
+                <w:rFonts w:ascii="Cambria Math" w:hAnsi="Cambria Math"/>
+              </w:rPr>
+            </m:ctrlPr>
+          </m:sSupPr>
           <m:e>
             <m:r>
               <m:rPr>
+                <m:scr m:val="script"/>
                 <m:sty m:val="p"/>
-                <m:scr m:val="script"/>
               </m:rPr>
+              <w:rPr>
+                <w:rFonts w:ascii="Cambria Math" w:hAnsi="Cambria Math"/>
+              </w:rPr>
               <m:t>X</m:t>
             </m:r>
           </m:e>
           <m:sup>
             <m:r>
+              <w:rPr>
+                <w:rFonts w:ascii="Cambria Math" w:hAnsi="Cambria Math"/>
+              </w:rPr>
               <m:t>T</m:t>
             </m:r>
           </m:sup>
         </m:sSup>
       </m:oMath>
       <w:r>
-        <w:t xml:space="preserve"> </w:t>
-      </w:r>
-      <w:r>
-        <w:t xml:space="preserve">and/or</w:t>
-      </w:r>
-      <w:r>
-        <w:t xml:space="preserve"> </w:t>
+        <w:t xml:space="preserve"> and/or </w:t>
       </w:r>
       <m:oMath>
         <m:sSup>
+          <m:sSupPr>
+            <m:ctrlPr>
+              <w:rPr>
+                <w:rFonts w:ascii="Cambria Math" w:hAnsi="Cambria Math"/>
+              </w:rPr>
+            </m:ctrlPr>
+          </m:sSupPr>
           <m:e>
             <m:r>
               <m:rPr>
+                <m:scr m:val="script"/>
                 <m:sty m:val="p"/>
-                <m:scr m:val="script"/>
               </m:rPr>
+              <w:rPr>
+                <w:rFonts w:ascii="Cambria Math" w:hAnsi="Cambria Math"/>
+              </w:rPr>
               <m:t>Y</m:t>
             </m:r>
           </m:e>
           <m:sup>
             <m:r>
+              <w:rPr>
+                <w:rFonts w:ascii="Cambria Math" w:hAnsi="Cambria Math"/>
+              </w:rPr>
               <m:t>S</m:t>
             </m:r>
           </m:sup>
         </m:sSup>
         <m:r>
+          <w:rPr>
+            <w:rFonts w:ascii="Cambria Math" w:hAnsi="Cambria Math"/>
+          </w:rPr>
           <m:t>≠</m:t>
         </m:r>
         <m:sSup>
+          <m:sSupPr>
+            <m:ctrlPr>
+              <w:rPr>
+                <w:rFonts w:ascii="Cambria Math" w:hAnsi="Cambria Math"/>
+              </w:rPr>
+            </m:ctrlPr>
+          </m:sSupPr>
           <m:e>
             <m:r>
               <m:rPr>
+                <m:scr m:val="script"/>
                 <m:sty m:val="p"/>
-                <m:scr m:val="script"/>
               </m:rPr>
+              <w:rPr>
+                <w:rFonts w:ascii="Cambria Math" w:hAnsi="Cambria Math"/>
+              </w:rPr>
               <m:t>Y</m:t>
             </m:r>
           </m:e>
           <m:sup>
             <m:r>
+              <w:rPr>
+                <w:rFonts w:ascii="Cambria Math" w:hAnsi="Cambria Math"/>
+              </w:rPr>
               <m:t>T</m:t>
             </m:r>
           </m:sup>
@@ -813,101 +1458,380 @@
         <w:t xml:space="preserve"> </w:t>
       </w:r>
       <w:r>
-        <w:t xml:space="preserve">。</w:t>
+        <w:t>。</w:t>
       </w:r>
     </w:p>
     <w:p>
       <w:pPr>
-        <w:pStyle w:val="BodyText"/>
+        <w:pStyle w:val="a0"/>
+        <w:rPr>
+          <w:lang w:eastAsia="zh-CN"/>
+        </w:rPr>
       </w:pPr>
       <w:r>
-        <w:t xml:space="preserve">3、可以根据学习方法[2]将迁移学习大致分为四类：基于实例的迁移学习、基于特征的迁移学习、基于模型的迁移学习和基于关系的迁移学习。</w:t>
-      </w:r>
-      <w:r>
+        <w:rPr>
+          <w:lang w:eastAsia="zh-CN"/>
+        </w:rPr>
+        <w:t>3</w:t>
+      </w:r>
+      <w:r>
+        <w:rPr>
+          <w:lang w:eastAsia="zh-CN"/>
+        </w:rPr>
+        <w:t>、可以根据学习方法</w:t>
+      </w:r>
+      <w:r>
+        <w:rPr>
+          <w:lang w:eastAsia="zh-CN"/>
+        </w:rPr>
+        <w:t>[2]</w:t>
+      </w:r>
+      <w:r>
+        <w:rPr>
+          <w:lang w:eastAsia="zh-CN"/>
+        </w:rPr>
+        <w:t>将迁移学习大致分为四类：基于实例的迁移学习、基于特征的迁移学习、基于模型的迁移学习和基于关系的迁移学习。</w:t>
+      </w:r>
+      <w:r>
+        <w:rPr>
+          <w:lang w:eastAsia="zh-CN"/>
+        </w:rPr>
         <w:t xml:space="preserve"> </w:t>
       </w:r>
       <w:r>
-        <w:t xml:space="preserve">基于实例的迁移学习方法，根据样本的相似性给源于样本加权。基于特征的迁移学习方法，把源域和目标的特征变换到同一特征空间来完成迁移。进一步基于特征的迁移方法可以分为对称和不对称的方法，不对称的方法仅转换源域特征以匹配目标域，对称的方法将源域和目标域特征转换到一个共同的特征空间。基于模型的迁移学习方法，共享部分源域上训练模型的参数，以做到知识的迁移。基于关系的迁移学习方法，主要通过挖掘和利用关系进行类比迁移。</w:t>
-      </w:r>
-      <w:r>
+        <w:rPr>
+          <w:lang w:eastAsia="zh-CN"/>
+        </w:rPr>
+        <w:t>基于实例的迁移学习方法，根据样本的相似性给源于样本加权。基于特征的迁移学习方法，</w:t>
+      </w:r>
+      <w:proofErr w:type="gramStart"/>
+      <w:r>
+        <w:rPr>
+          <w:lang w:eastAsia="zh-CN"/>
+        </w:rPr>
+        <w:t>把源域</w:t>
+      </w:r>
+      <w:proofErr w:type="gramEnd"/>
+      <w:r>
+        <w:rPr>
+          <w:lang w:eastAsia="zh-CN"/>
+        </w:rPr>
+        <w:t>和目标的特征变换到同一特征空间来完成迁移。进一步基于特征的迁移方法可以分为对称和不对称的方法，不对称的方法仅转换源域特征以匹配目标域，对称的方法</w:t>
+      </w:r>
+      <w:proofErr w:type="gramStart"/>
+      <w:r>
+        <w:rPr>
+          <w:lang w:eastAsia="zh-CN"/>
+        </w:rPr>
+        <w:t>将源域和</w:t>
+      </w:r>
+      <w:proofErr w:type="gramEnd"/>
+      <w:r>
+        <w:rPr>
+          <w:lang w:eastAsia="zh-CN"/>
+        </w:rPr>
+        <w:t>目标域特征转换到一个共同的特征空间。基于模型的迁移学习方法，共享</w:t>
+      </w:r>
+      <w:proofErr w:type="gramStart"/>
+      <w:r>
+        <w:rPr>
+          <w:lang w:eastAsia="zh-CN"/>
+        </w:rPr>
+        <w:t>部分源域上</w:t>
+      </w:r>
+      <w:proofErr w:type="gramEnd"/>
+      <w:r>
+        <w:rPr>
+          <w:lang w:eastAsia="zh-CN"/>
+        </w:rPr>
+        <w:t>训练模型的参数，以做到知识的迁移。基于关系的迁移学习方法，主要通过挖掘和利用关系进行类比迁移。</w:t>
+      </w:r>
+      <w:r>
+        <w:rPr>
+          <w:lang w:eastAsia="zh-CN"/>
+        </w:rPr>
         <w:t xml:space="preserve"> </w:t>
       </w:r>
       <w:r>
-        <w:t xml:space="preserve">基于特征的迁移学习方法被学术界广泛地研究，在工业界也有大规模应用。基于模型的迁移学习方法在深度学习中经常使用，如预训练-微调。基于关系的迁移学习方法研究很少。</w:t>
+        <w:rPr>
+          <w:lang w:eastAsia="zh-CN"/>
+        </w:rPr>
+        <w:t>基于特征的迁移学习方法被学术界广泛地研究，在工业界也有大规模应用。基于模型的迁移学习方法在深度学习中经常使用，</w:t>
+      </w:r>
+      <w:proofErr w:type="gramStart"/>
+      <w:r>
+        <w:rPr>
+          <w:lang w:eastAsia="zh-CN"/>
+        </w:rPr>
+        <w:t>如预训练</w:t>
+      </w:r>
+      <w:proofErr w:type="gramEnd"/>
+      <w:r>
+        <w:rPr>
+          <w:lang w:eastAsia="zh-CN"/>
+        </w:rPr>
+        <w:t>-</w:t>
+      </w:r>
+      <w:r>
+        <w:rPr>
+          <w:lang w:eastAsia="zh-CN"/>
+        </w:rPr>
+        <w:t>微调。基于关系的迁移学习方法研究很少。</w:t>
       </w:r>
     </w:p>
     <w:p>
       <w:pPr>
-        <w:pStyle w:val="BodyText"/>
+        <w:pStyle w:val="a0"/>
+        <w:rPr>
+          <w:lang w:eastAsia="zh-CN"/>
+        </w:rPr>
       </w:pPr>
       <w:r>
-        <w:t xml:space="preserve">以上的总结[1]</w:t>
-      </w:r>
-      <w:r>
+        <w:rPr>
+          <w:lang w:eastAsia="zh-CN"/>
+        </w:rPr>
+        <w:lastRenderedPageBreak/>
+        <w:t>以上的总结</w:t>
+      </w:r>
+      <w:r>
+        <w:rPr>
+          <w:lang w:eastAsia="zh-CN"/>
+        </w:rPr>
+        <w:t>[1]</w:t>
+      </w:r>
+      <w:r>
+        <w:rPr>
+          <w:noProof/>
+          <w:lang w:eastAsia="zh-CN"/>
+        </w:rPr>
         <w:t xml:space="preserve"> </w:t>
       </w:r>
       <w:r>
-        <w:t xml:space="preserve">[[Pasted image 20230211120342.png]]</w:t>
-      </w:r>
-      <w:r>
-        <w:t xml:space="preserve"> </w:t>
-      </w:r>
-      <w:r>
-        <w:t xml:space="preserve">迁移学习的分类[1]</w:t>
+        <w:rPr>
+          <w:noProof/>
+        </w:rPr>
+        <w:drawing>
+          <wp:inline distT="0" distB="0" distL="0" distR="0" wp14:anchorId="1FA7FDC2" wp14:editId="2049062C">
+            <wp:extent cx="5486400" cy="2221865"/>
+            <wp:effectExtent l="0" t="0" r="0" b="0"/>
+            <wp:docPr id="3" name="图片 3"/>
+            <wp:cNvGraphicFramePr>
+              <a:graphicFrameLocks xmlns:a="http://schemas.openxmlformats.org/drawingml/2006/main" noChangeAspect="1"/>
+            </wp:cNvGraphicFramePr>
+            <a:graphic xmlns:a="http://schemas.openxmlformats.org/drawingml/2006/main">
+              <a:graphicData uri="http://schemas.openxmlformats.org/drawingml/2006/picture">
+                <pic:pic xmlns:pic="http://schemas.openxmlformats.org/drawingml/2006/picture">
+                  <pic:nvPicPr>
+                    <pic:cNvPr id="1" name=""/>
+                    <pic:cNvPicPr/>
+                  </pic:nvPicPr>
+                  <pic:blipFill>
+                    <a:blip r:embed="rId8"/>
+                    <a:stretch>
+                      <a:fillRect/>
+                    </a:stretch>
+                  </pic:blipFill>
+                  <pic:spPr>
+                    <a:xfrm>
+                      <a:off x="0" y="0"/>
+                      <a:ext cx="5486400" cy="2221865"/>
+                    </a:xfrm>
+                    <a:prstGeom prst="rect">
+                      <a:avLst/>
+                    </a:prstGeom>
+                  </pic:spPr>
+                </pic:pic>
+              </a:graphicData>
+            </a:graphic>
+          </wp:inline>
+        </w:drawing>
       </w:r>
     </w:p>
     <w:p>
       <w:pPr>
-        <w:pStyle w:val="BodyText"/>
+        <w:pStyle w:val="a0"/>
+        <w:rPr>
+          <w:lang w:eastAsia="zh-CN"/>
+        </w:rPr>
       </w:pPr>
       <w:r>
-        <w:t xml:space="preserve">4、根据目标与有无标签，可以分为有监督迁移学习、半监督迁移学习和无监督迁移学习。无监督和半监督是研究的热点和难点。</w:t>
-      </w:r>
-      <w:r>
+        <w:rPr>
+          <w:lang w:eastAsia="zh-CN"/>
+        </w:rPr>
+        <w:t>4</w:t>
+      </w:r>
+      <w:r>
+        <w:rPr>
+          <w:lang w:eastAsia="zh-CN"/>
+        </w:rPr>
+        <w:t>、根据目标与有无标签，可以分为有监督迁移学习、</w:t>
+      </w:r>
+      <w:proofErr w:type="gramStart"/>
+      <w:r>
+        <w:rPr>
+          <w:lang w:eastAsia="zh-CN"/>
+        </w:rPr>
+        <w:t>半监督</w:t>
+      </w:r>
+      <w:proofErr w:type="gramEnd"/>
+      <w:r>
+        <w:rPr>
+          <w:lang w:eastAsia="zh-CN"/>
+        </w:rPr>
+        <w:t>迁移学习和无监督迁移学习。无监督和</w:t>
+      </w:r>
+      <w:proofErr w:type="gramStart"/>
+      <w:r>
+        <w:rPr>
+          <w:lang w:eastAsia="zh-CN"/>
+        </w:rPr>
+        <w:t>半监督</w:t>
+      </w:r>
+      <w:proofErr w:type="gramEnd"/>
+      <w:r>
+        <w:rPr>
+          <w:lang w:eastAsia="zh-CN"/>
+        </w:rPr>
+        <w:t>是研究的热点和难点。</w:t>
+      </w:r>
+      <w:r>
+        <w:rPr>
+          <w:lang w:eastAsia="zh-CN"/>
+        </w:rPr>
         <w:t xml:space="preserve"> </w:t>
-      </w:r>
-      <w:r>
-        <w:t xml:space="preserve">5、根据在线和离线的形式分类，分为离线迁移学习和在线迁移学习。</w:t>
-      </w:r>
-      <w:r>
-        <w:t xml:space="preserve"> </w:t>
-      </w:r>
-      <w:r>
-        <w:t xml:space="preserve">目前的大多数方法是离线的，即源域和目标域均一次给定，只迁移一次。</w:t>
-      </w:r>
-      <w:r>
-        <w:t xml:space="preserve"> </w:t>
-      </w:r>
-      <w:r>
-        <w:t xml:space="preserve">在线迁移的数据可以一直加入，可以迁移多次。</w:t>
       </w:r>
     </w:p>
     <w:p>
       <w:pPr>
-        <w:pStyle w:val="BodyText"/>
+        <w:pStyle w:val="a0"/>
+        <w:rPr>
+          <w:lang w:eastAsia="zh-CN"/>
+        </w:rPr>
       </w:pPr>
       <w:r>
-        <w:t xml:space="preserve">三、迁移学习方法总结（包括在第二点的第3条）</w:t>
+        <w:rPr>
+          <w:lang w:eastAsia="zh-CN"/>
+        </w:rPr>
+        <w:t>5</w:t>
+      </w:r>
+      <w:r>
+        <w:rPr>
+          <w:lang w:eastAsia="zh-CN"/>
+        </w:rPr>
+        <w:t>、根据在线和离线的形式分类，分为离线迁移学习和在线迁移学习。</w:t>
+      </w:r>
+      <w:r>
+        <w:rPr>
+          <w:lang w:eastAsia="zh-CN"/>
+        </w:rPr>
+        <w:t xml:space="preserve"> </w:t>
+      </w:r>
+      <w:r>
+        <w:rPr>
+          <w:lang w:eastAsia="zh-CN"/>
+        </w:rPr>
+        <w:t>目前的大多数方法是离线的，</w:t>
+      </w:r>
+      <w:proofErr w:type="gramStart"/>
+      <w:r>
+        <w:rPr>
+          <w:lang w:eastAsia="zh-CN"/>
+        </w:rPr>
+        <w:t>即源域和目标域均一次</w:t>
+      </w:r>
+      <w:proofErr w:type="gramEnd"/>
+      <w:r>
+        <w:rPr>
+          <w:lang w:eastAsia="zh-CN"/>
+        </w:rPr>
+        <w:t>给定，只迁移一次。</w:t>
+      </w:r>
+      <w:r>
+        <w:rPr>
+          <w:lang w:eastAsia="zh-CN"/>
+        </w:rPr>
+        <w:t xml:space="preserve"> </w:t>
+      </w:r>
+      <w:r>
+        <w:rPr>
+          <w:lang w:eastAsia="zh-CN"/>
+        </w:rPr>
+        <w:t>在线迁移的数据可以一直加入，可以迁移多次。</w:t>
       </w:r>
     </w:p>
-    <w:sectPr/>
+    <w:p>
+      <w:pPr>
+        <w:pStyle w:val="a0"/>
+        <w:rPr>
+          <w:lang w:eastAsia="zh-CN"/>
+        </w:rPr>
+      </w:pPr>
+      <w:r>
+        <w:rPr>
+          <w:lang w:eastAsia="zh-CN"/>
+        </w:rPr>
+        <w:t>三、迁移学习方法总结（包括在第二点的第</w:t>
+      </w:r>
+      <w:r>
+        <w:rPr>
+          <w:lang w:eastAsia="zh-CN"/>
+        </w:rPr>
+        <w:t>3</w:t>
+      </w:r>
+      <w:r>
+        <w:rPr>
+          <w:lang w:eastAsia="zh-CN"/>
+        </w:rPr>
+        <w:t>条）</w:t>
+      </w:r>
+    </w:p>
+    <w:sectPr>
+      <w:pgSz w:w="12240" w:h="15840"/>
+      <w:pgMar w:top="1440" w:right="1800" w:bottom="1440" w:left="1800" w:header="720" w:footer="720" w:gutter="0"/>
+      <w:cols w:space="720"/>
+    </w:sectPr>
   </w:body>
 </w:document>
 </file>
 
+<file path=word/endnotes.xml><?xml version="1.0" encoding="utf-8"?>
+<w:endnotes xmlns:wpc="http://schemas.microsoft.com/office/word/2010/wordprocessingCanvas" xmlns:cx="http://schemas.microsoft.com/office/drawing/2014/chartex" xmlns:cx1="http://schemas.microsoft.com/office/drawing/2015/9/8/chartex" xmlns:cx2="http://schemas.microsoft.com/office/drawing/2015/10/21/chartex" xmlns:cx3="http://schemas.microsoft.com/office/drawing/2016/5/9/chartex" xmlns:cx4="http://schemas.microsoft.com/office/drawing/2016/5/10/chartex" xmlns:cx5="http://schemas.microsoft.com/office/drawing/2016/5/11/chartex" xmlns:cx6="http://schemas.microsoft.com/office/drawing/2016/5/12/chartex" xmlns:cx7="http://schemas.microsoft.com/office/drawing/2016/5/13/chartex" xmlns:cx8="http://schemas.microsoft.com/office/drawing/2016/5/14/chartex" xmlns:mc="http://schemas.openxmlformats.org/markup-compatibility/2006" xmlns:aink="http://schemas.microsoft.com/office/drawing/2016/ink" xmlns:am3d="http://schemas.microsoft.com/office/drawing/2017/model3d" xmlns:o="urn:schemas-microsoft-com:office:office" xmlns:oel="http://schemas.microsoft.com/office/2019/extlst" xmlns:r="http://schemas.openxmlformats.org/officeDocument/2006/relationships" xmlns:m="http://schemas.openxmlformats.org/officeDocument/2006/math" xmlns:v="urn:schemas-microsoft-com:vml" xmlns:wp14="http://schemas.microsoft.com/office/word/2010/wordprocessingDrawing" xmlns:wp="http://schemas.openxmlformats.org/drawingml/2006/wordprocessingDrawing" xmlns:w10="urn:schemas-microsoft-com:office:word" xmlns:w="http://schemas.openxmlformats.org/wordprocessingml/2006/main" xmlns:w14="http://schemas.microsoft.com/office/word/2010/wordml" xmlns:w15="http://schemas.microsoft.com/office/word/2012/wordml" xmlns:w16cex="http://schemas.microsoft.com/office/word/2018/wordml/cex" xmlns:w16cid="http://schemas.microsoft.com/office/word/2016/wordml/cid" xmlns:w16="http://schemas.microsoft.com/office/word/2018/wordml" xmlns:w16sdtdh="http://schemas.microsoft.com/office/word/2020/wordml/sdtdatahash" xmlns:w16se="http://schemas.microsoft.com/office/word/2015/wordml/symex" xmlns:wpg="http://schemas.microsoft.com/office/word/2010/wordprocessingGroup" xmlns:wpi="http://schemas.microsoft.com/office/word/2010/wordprocessingInk" xmlns:wne="http://schemas.microsoft.com/office/word/2006/wordml" xmlns:wps="http://schemas.microsoft.com/office/word/2010/wordprocessingShape" mc:Ignorable="w14 w15 w16se w16cid w16 w16cex w16sdtdh wp14">
+  <w:endnote w:type="separator" w:id="-1">
+    <w:p>
+      <w:pPr>
+        <w:spacing w:after="0"/>
+      </w:pPr>
+      <w:r>
+        <w:separator/>
+      </w:r>
+    </w:p>
+  </w:endnote>
+  <w:endnote w:type="continuationSeparator" w:id="0">
+    <w:p>
+      <w:pPr>
+        <w:spacing w:after="0"/>
+      </w:pPr>
+      <w:r>
+        <w:continuationSeparator/>
+      </w:r>
+    </w:p>
+  </w:endnote>
+</w:endnotes>
+</file>
+
 <file path=word/footnotes.xml><?xml version="1.0" encoding="utf-8"?>
-<w:footnotes xmlns:w="http://schemas.openxmlformats.org/wordprocessingml/2006/main" xmlns:m="http://schemas.openxmlformats.org/officeDocument/2006/math" xmlns:r="http://schemas.openxmlformats.org/officeDocument/2006/relationships" xmlns:o="urn:schemas-microsoft-com:office:office" xmlns:v="urn:schemas-microsoft-com:vml" xmlns:w10="urn:schemas-microsoft-com:office:word" xmlns:a="http://schemas.openxmlformats.org/drawingml/2006/main" xmlns:pic="http://schemas.openxmlformats.org/drawingml/2006/picture" xmlns:wp="http://schemas.openxmlformats.org/drawingml/2006/wordprocessingDrawing">
+<w:footnotes xmlns:wpc="http://schemas.microsoft.com/office/word/2010/wordprocessingCanvas" xmlns:cx="http://schemas.microsoft.com/office/drawing/2014/chartex" xmlns:cx1="http://schemas.microsoft.com/office/drawing/2015/9/8/chartex" xmlns:cx2="http://schemas.microsoft.com/office/drawing/2015/10/21/chartex" xmlns:cx3="http://schemas.microsoft.com/office/drawing/2016/5/9/chartex" xmlns:cx4="http://schemas.microsoft.com/office/drawing/2016/5/10/chartex" xmlns:cx5="http://schemas.microsoft.com/office/drawing/2016/5/11/chartex" xmlns:cx6="http://schemas.microsoft.com/office/drawing/2016/5/12/chartex" xmlns:cx7="http://schemas.microsoft.com/office/drawing/2016/5/13/chartex" xmlns:cx8="http://schemas.microsoft.com/office/drawing/2016/5/14/chartex" xmlns:mc="http://schemas.openxmlformats.org/markup-compatibility/2006" xmlns:aink="http://schemas.microsoft.com/office/drawing/2016/ink" xmlns:am3d="http://schemas.microsoft.com/office/drawing/2017/model3d" xmlns:o="urn:schemas-microsoft-com:office:office" xmlns:oel="http://schemas.microsoft.com/office/2019/extlst" xmlns:r="http://schemas.openxmlformats.org/officeDocument/2006/relationships" xmlns:m="http://schemas.openxmlformats.org/officeDocument/2006/math" xmlns:v="urn:schemas-microsoft-com:vml" xmlns:wp14="http://schemas.microsoft.com/office/word/2010/wordprocessingDrawing" xmlns:wp="http://schemas.openxmlformats.org/drawingml/2006/wordprocessingDrawing" xmlns:w10="urn:schemas-microsoft-com:office:word" xmlns:w="http://schemas.openxmlformats.org/wordprocessingml/2006/main" xmlns:w14="http://schemas.microsoft.com/office/word/2010/wordml" xmlns:w15="http://schemas.microsoft.com/office/word/2012/wordml" xmlns:w16cex="http://schemas.microsoft.com/office/word/2018/wordml/cex" xmlns:w16cid="http://schemas.microsoft.com/office/word/2016/wordml/cid" xmlns:w16="http://schemas.microsoft.com/office/word/2018/wordml" xmlns:w16sdtdh="http://schemas.microsoft.com/office/word/2020/wordml/sdtdatahash" xmlns:w16se="http://schemas.microsoft.com/office/word/2015/wordml/symex" xmlns:wpg="http://schemas.microsoft.com/office/word/2010/wordprocessingGroup" xmlns:wpi="http://schemas.microsoft.com/office/word/2010/wordprocessingInk" xmlns:wne="http://schemas.microsoft.com/office/word/2006/wordml" xmlns:wps="http://schemas.microsoft.com/office/word/2010/wordprocessingShape" mc:Ignorable="w14 w15 w16se w16cid w16 w16cex w16sdtdh wp14">
+  <w:footnote w:type="separator" w:id="-1">
+    <w:p>
+      <w:r>
+        <w:separator/>
+      </w:r>
+    </w:p>
+  </w:footnote>
   <w:footnote w:type="continuationSeparator" w:id="0">
     <w:p>
       <w:r>
         <w:continuationSeparator/>
-      </w:r>
-    </w:p>
-  </w:footnote>
-  <w:footnote w:type="separator" w:id="-1">
-    <w:p>
-      <w:r>
-        <w:separator/>
       </w:r>
     </w:p>
   </w:footnote>
@@ -915,10 +1839,11 @@
 </file>
 
 <file path=word/numbering.xml><?xml version="1.0" encoding="utf-8"?>
-<w:numbering xmlns:w="http://schemas.openxmlformats.org/wordprocessingml/2006/main">
-  <w:abstractNum w:abstractNumId="0">
-    <w:nsid w:val="e17f69ba"/>
+<w:numbering xmlns:wpc="http://schemas.microsoft.com/office/word/2010/wordprocessingCanvas" xmlns:cx="http://schemas.microsoft.com/office/drawing/2014/chartex" xmlns:cx1="http://schemas.microsoft.com/office/drawing/2015/9/8/chartex" xmlns:cx2="http://schemas.microsoft.com/office/drawing/2015/10/21/chartex" xmlns:cx3="http://schemas.microsoft.com/office/drawing/2016/5/9/chartex" xmlns:cx4="http://schemas.microsoft.com/office/drawing/2016/5/10/chartex" xmlns:cx5="http://schemas.microsoft.com/office/drawing/2016/5/11/chartex" xmlns:cx6="http://schemas.microsoft.com/office/drawing/2016/5/12/chartex" xmlns:cx7="http://schemas.microsoft.com/office/drawing/2016/5/13/chartex" xmlns:cx8="http://schemas.microsoft.com/office/drawing/2016/5/14/chartex" xmlns:mc="http://schemas.openxmlformats.org/markup-compatibility/2006" xmlns:aink="http://schemas.microsoft.com/office/drawing/2016/ink" xmlns:am3d="http://schemas.microsoft.com/office/drawing/2017/model3d" xmlns:o="urn:schemas-microsoft-com:office:office" xmlns:oel="http://schemas.microsoft.com/office/2019/extlst" xmlns:r="http://schemas.openxmlformats.org/officeDocument/2006/relationships" xmlns:m="http://schemas.openxmlformats.org/officeDocument/2006/math" xmlns:v="urn:schemas-microsoft-com:vml" xmlns:wp14="http://schemas.microsoft.com/office/word/2010/wordprocessingDrawing" xmlns:wp="http://schemas.openxmlformats.org/drawingml/2006/wordprocessingDrawing" xmlns:w10="urn:schemas-microsoft-com:office:word" xmlns:w="http://schemas.openxmlformats.org/wordprocessingml/2006/main" xmlns:w14="http://schemas.microsoft.com/office/word/2010/wordml" xmlns:w15="http://schemas.microsoft.com/office/word/2012/wordml" xmlns:w16cex="http://schemas.microsoft.com/office/word/2018/wordml/cex" xmlns:w16cid="http://schemas.microsoft.com/office/word/2016/wordml/cid" xmlns:w16="http://schemas.microsoft.com/office/word/2018/wordml" xmlns:w16sdtdh="http://schemas.microsoft.com/office/word/2020/wordml/sdtdatahash" xmlns:w16se="http://schemas.microsoft.com/office/word/2015/wordml/symex" xmlns:wpg="http://schemas.microsoft.com/office/word/2010/wordprocessingGroup" xmlns:wpi="http://schemas.microsoft.com/office/word/2010/wordprocessingInk" xmlns:wne="http://schemas.microsoft.com/office/word/2006/wordml" xmlns:wps="http://schemas.microsoft.com/office/word/2010/wordprocessingShape" mc:Ignorable="w14 w15 w16se w16cid w16 w16cex w16sdtdh wp14">
+  <w:abstractNum w:abstractNumId="0" w15:restartNumberingAfterBreak="0">
+    <w:nsid w:val="E115E993"/>
     <w:multiLevelType w:val="multilevel"/>
+    <w:tmpl w:val="CA2C95D8"/>
     <w:lvl w:ilvl="0">
       <w:numFmt w:val="bullet"/>
       <w:lvlText w:val=" "/>
@@ -996,10 +1921,21 @@
         <w:ind w:left="4800" w:hanging="480"/>
       </w:pPr>
     </w:lvl>
+    <w:lvl w:ilvl="7">
+      <w:numFmt w:val="decimal"/>
+      <w:lvlText w:val=""/>
+      <w:lvlJc w:val="left"/>
+    </w:lvl>
+    <w:lvl w:ilvl="8">
+      <w:numFmt w:val="decimal"/>
+      <w:lvlText w:val=""/>
+      <w:lvlJc w:val="left"/>
+    </w:lvl>
   </w:abstractNum>
-  <w:abstractNum w:abstractNumId="990">
-    <w:nsid w:val="e115e993"/>
+  <w:abstractNum w:abstractNumId="1" w15:restartNumberingAfterBreak="0">
+    <w:nsid w:val="E17F69BA"/>
     <w:multiLevelType w:val="multilevel"/>
+    <w:tmpl w:val="FC5A8B38"/>
     <w:lvl w:ilvl="0">
       <w:numFmt w:val="bullet"/>
       <w:lvlText w:val=" "/>
@@ -1077,22 +2013,32 @@
         <w:ind w:left="4800" w:hanging="480"/>
       </w:pPr>
     </w:lvl>
+    <w:lvl w:ilvl="7">
+      <w:numFmt w:val="decimal"/>
+      <w:lvlText w:val=""/>
+      <w:lvlJc w:val="left"/>
+    </w:lvl>
+    <w:lvl w:ilvl="8">
+      <w:numFmt w:val="decimal"/>
+      <w:lvlText w:val=""/>
+      <w:lvlJc w:val="left"/>
+    </w:lvl>
   </w:abstractNum>
-  <w:num w:numId="1">
+  <w:num w:numId="1" w16cid:durableId="133649006">
+    <w:abstractNumId w:val="1"/>
+  </w:num>
+  <w:num w:numId="2" w16cid:durableId="1060788268">
     <w:abstractNumId w:val="0"/>
-  </w:num>
-  <w:num w:numId="1000">
-    <w:abstractNumId w:val="990"/>
   </w:num>
 </w:numbering>
 </file>
 
 <file path=word/styles.xml><?xml version="1.0" encoding="utf-8"?>
-<w:styles xmlns:r="http://schemas.openxmlformats.org/officeDocument/2006/relationships" xmlns:w="http://schemas.openxmlformats.org/wordprocessingml/2006/main">
+<w:styles xmlns:mc="http://schemas.openxmlformats.org/markup-compatibility/2006" xmlns:r="http://schemas.openxmlformats.org/officeDocument/2006/relationships" xmlns:w="http://schemas.openxmlformats.org/wordprocessingml/2006/main" xmlns:w14="http://schemas.microsoft.com/office/word/2010/wordml" xmlns:w15="http://schemas.microsoft.com/office/word/2012/wordml" xmlns:w16cex="http://schemas.microsoft.com/office/word/2018/wordml/cex" xmlns:w16cid="http://schemas.microsoft.com/office/word/2016/wordml/cid" xmlns:w16="http://schemas.microsoft.com/office/word/2018/wordml" xmlns:w16sdtdh="http://schemas.microsoft.com/office/word/2020/wordml/sdtdatahash" xmlns:w16se="http://schemas.microsoft.com/office/word/2015/wordml/symex" mc:Ignorable="w14 w15 w16se w16cid w16 w16cex w16sdtdh">
   <w:docDefaults>
     <w:rPrDefault>
       <w:rPr>
-        <w:rFonts w:asciiTheme="minorHAnsi" w:eastAsiaTheme="minorHAnsi" w:hAnsiTheme="minorHAnsi" w:cstheme="minorBidi"/>
+        <w:rFonts w:asciiTheme="minorHAnsi" w:eastAsiaTheme="minorEastAsia" w:hAnsiTheme="minorHAnsi" w:cstheme="minorBidi"/>
         <w:sz w:val="24"/>
         <w:szCs w:val="24"/>
         <w:lang w:val="en-US" w:eastAsia="en-US" w:bidi="ar-SA"/>
@@ -1104,117 +2050,345 @@
       </w:pPr>
     </w:pPrDefault>
   </w:docDefaults>
-  <w:latentStyles w:defLockedState="0" w:defUIPriority="0" w:defSemiHidden="0" w:defUnhideWhenUsed="0" w:defQFormat="0" w:count="276"/>
-  <w:style w:type="paragraph" w:default="1" w:styleId="Normal">
+  <w:latentStyles w:defLockedState="0" w:defUIPriority="0" w:defSemiHidden="0" w:defUnhideWhenUsed="0" w:defQFormat="0" w:count="376">
+    <w:lsdException w:name="heading 5" w:semiHidden="1" w:unhideWhenUsed="1"/>
+    <w:lsdException w:name="index 2" w:semiHidden="1" w:unhideWhenUsed="1"/>
+    <w:lsdException w:name="index 3" w:semiHidden="1" w:unhideWhenUsed="1"/>
+    <w:lsdException w:name="index 4" w:semiHidden="1" w:unhideWhenUsed="1"/>
+    <w:lsdException w:name="index 5" w:semiHidden="1" w:unhideWhenUsed="1"/>
+    <w:lsdException w:name="index 6" w:semiHidden="1" w:unhideWhenUsed="1"/>
+    <w:lsdException w:name="index 7" w:semiHidden="1" w:unhideWhenUsed="1"/>
+    <w:lsdException w:name="index 8" w:semiHidden="1" w:unhideWhenUsed="1"/>
+    <w:lsdException w:name="index 9" w:semiHidden="1" w:unhideWhenUsed="1"/>
+    <w:lsdException w:name="toc 1" w:semiHidden="1" w:unhideWhenUsed="1"/>
+    <w:lsdException w:name="toc 2" w:semiHidden="1" w:unhideWhenUsed="1"/>
+    <w:lsdException w:name="toc 3" w:semiHidden="1" w:unhideWhenUsed="1"/>
+    <w:lsdException w:name="toc 4" w:semiHidden="1" w:unhideWhenUsed="1"/>
+    <w:lsdException w:name="toc 5" w:semiHidden="1" w:unhideWhenUsed="1"/>
+    <w:lsdException w:name="toc 6" w:semiHidden="1" w:unhideWhenUsed="1"/>
+    <w:lsdException w:name="toc 7" w:semiHidden="1" w:unhideWhenUsed="1"/>
+    <w:lsdException w:name="toc 8" w:semiHidden="1" w:unhideWhenUsed="1"/>
+    <w:lsdException w:name="toc 9" w:semiHidden="1" w:unhideWhenUsed="1"/>
+    <w:lsdException w:name="Normal Indent" w:semiHidden="1" w:unhideWhenUsed="1"/>
+    <w:lsdException w:name="footnote text" w:semiHidden="1" w:unhideWhenUsed="1"/>
+    <w:lsdException w:name="annotation text" w:semiHidden="1" w:unhideWhenUsed="1"/>
+    <w:lsdException w:name="header" w:semiHidden="1" w:unhideWhenUsed="1"/>
+    <w:lsdException w:name="footer" w:semiHidden="1" w:unhideWhenUsed="1"/>
+    <w:lsdException w:name="index heading" w:semiHidden="1" w:unhideWhenUsed="1"/>
+    <w:lsdException w:name="caption" w:semiHidden="1" w:unhideWhenUsed="1"/>
+    <w:lsdException w:name="table of figures" w:semiHidden="1" w:unhideWhenUsed="1"/>
+    <w:lsdException w:name="envelope address" w:semiHidden="1" w:unhideWhenUsed="1"/>
+    <w:lsdException w:name="envelope return" w:semiHidden="1" w:unhideWhenUsed="1"/>
+    <w:lsdException w:name="footnote reference" w:semiHidden="1" w:unhideWhenUsed="1"/>
+    <w:lsdException w:name="annotation reference" w:semiHidden="1" w:unhideWhenUsed="1"/>
+    <w:lsdException w:name="line number" w:semiHidden="1" w:unhideWhenUsed="1"/>
+    <w:lsdException w:name="page number" w:semiHidden="1" w:unhideWhenUsed="1"/>
+    <w:lsdException w:name="endnote reference" w:semiHidden="1" w:unhideWhenUsed="1"/>
+    <w:lsdException w:name="endnote text" w:semiHidden="1" w:unhideWhenUsed="1"/>
+    <w:lsdException w:name="table of authorities" w:semiHidden="1" w:unhideWhenUsed="1"/>
+    <w:lsdException w:name="macro" w:semiHidden="1" w:unhideWhenUsed="1"/>
+    <w:lsdException w:name="toa heading" w:semiHidden="1" w:unhideWhenUsed="1"/>
+    <w:lsdException w:name="List" w:semiHidden="1" w:unhideWhenUsed="1"/>
+    <w:lsdException w:name="List Bullet" w:semiHidden="1" w:unhideWhenUsed="1"/>
+    <w:lsdException w:name="List Number" w:semiHidden="1" w:unhideWhenUsed="1"/>
+    <w:lsdException w:name="List 2" w:semiHidden="1" w:unhideWhenUsed="1"/>
+    <w:lsdException w:name="List 3" w:semiHidden="1" w:unhideWhenUsed="1"/>
+    <w:lsdException w:name="List 4" w:semiHidden="1" w:unhideWhenUsed="1"/>
+    <w:lsdException w:name="List Bullet 2" w:semiHidden="1" w:unhideWhenUsed="1"/>
+    <w:lsdException w:name="List Bullet 3" w:semiHidden="1" w:unhideWhenUsed="1"/>
+    <w:lsdException w:name="List Number 2" w:semiHidden="1" w:unhideWhenUsed="1"/>
+    <w:lsdException w:name="List Number 3" w:semiHidden="1" w:unhideWhenUsed="1"/>
+    <w:lsdException w:name="List Number 4" w:semiHidden="1" w:unhideWhenUsed="1"/>
+    <w:lsdException w:name="List Number 5" w:semiHidden="1" w:unhideWhenUsed="1"/>
+    <w:lsdException w:name="Closing" w:semiHidden="1" w:unhideWhenUsed="1"/>
+    <w:lsdException w:name="Signature" w:semiHidden="1" w:unhideWhenUsed="1"/>
+    <w:lsdException w:name="Default Paragraph Font" w:semiHidden="1" w:unhideWhenUsed="1"/>
+    <w:lsdException w:name="Body Text" w:semiHidden="1" w:unhideWhenUsed="1"/>
+    <w:lsdException w:name="Body Text Indent" w:semiHidden="1" w:unhideWhenUsed="1"/>
+    <w:lsdException w:name="List Continue" w:semiHidden="1" w:unhideWhenUsed="1"/>
+    <w:lsdException w:name="List Continue 2" w:semiHidden="1" w:unhideWhenUsed="1"/>
+    <w:lsdException w:name="List Continue 3" w:semiHidden="1" w:unhideWhenUsed="1"/>
+    <w:lsdException w:name="List Continue 4" w:semiHidden="1" w:unhideWhenUsed="1"/>
+    <w:lsdException w:name="List Continue 5" w:semiHidden="1" w:unhideWhenUsed="1"/>
+    <w:lsdException w:name="Message Header" w:semiHidden="1" w:unhideWhenUsed="1"/>
+    <w:lsdException w:name="Salutation" w:semiHidden="1" w:unhideWhenUsed="1"/>
+    <w:lsdException w:name="Date" w:semiHidden="1" w:unhideWhenUsed="1"/>
+    <w:lsdException w:name="Body Text First Indent" w:semiHidden="1" w:unhideWhenUsed="1"/>
+    <w:lsdException w:name="Body Text Indent 2" w:semiHidden="1" w:unhideWhenUsed="1"/>
+    <w:lsdException w:name="Body Text Indent 3" w:semiHidden="1" w:unhideWhenUsed="1"/>
+    <w:lsdException w:name="Block Text" w:semiHidden="1" w:unhideWhenUsed="1"/>
+    <w:lsdException w:name="Hyperlink" w:semiHidden="1" w:unhideWhenUsed="1"/>
+    <w:lsdException w:name="FollowedHyperlink" w:semiHidden="1" w:unhideWhenUsed="1"/>
+    <w:lsdException w:name="Document Map" w:semiHidden="1" w:unhideWhenUsed="1"/>
+    <w:lsdException w:name="Plain Text" w:semiHidden="1" w:unhideWhenUsed="1"/>
+    <w:lsdException w:name="E-mail Signature" w:semiHidden="1" w:unhideWhenUsed="1"/>
+    <w:lsdException w:name="HTML Top of Form" w:semiHidden="1" w:unhideWhenUsed="1"/>
+    <w:lsdException w:name="HTML Bottom of Form" w:semiHidden="1" w:unhideWhenUsed="1"/>
+    <w:lsdException w:name="Normal (Web)" w:semiHidden="1" w:unhideWhenUsed="1"/>
+    <w:lsdException w:name="HTML Acronym" w:semiHidden="1" w:unhideWhenUsed="1"/>
+    <w:lsdException w:name="HTML Address" w:semiHidden="1" w:unhideWhenUsed="1"/>
+    <w:lsdException w:name="HTML Cite" w:semiHidden="1" w:unhideWhenUsed="1"/>
+    <w:lsdException w:name="HTML Code" w:semiHidden="1" w:unhideWhenUsed="1"/>
+    <w:lsdException w:name="HTML Definition" w:semiHidden="1" w:unhideWhenUsed="1"/>
+    <w:lsdException w:name="HTML Keyboard" w:semiHidden="1" w:unhideWhenUsed="1"/>
+    <w:lsdException w:name="HTML Preformatted" w:semiHidden="1" w:unhideWhenUsed="1"/>
+    <w:lsdException w:name="HTML Sample" w:semiHidden="1" w:unhideWhenUsed="1"/>
+    <w:lsdException w:name="HTML Typewriter" w:semiHidden="1" w:unhideWhenUsed="1"/>
+    <w:lsdException w:name="HTML Variable" w:semiHidden="1" w:unhideWhenUsed="1"/>
+    <w:lsdException w:name="Normal Table" w:semiHidden="1" w:unhideWhenUsed="1"/>
+    <w:lsdException w:name="annotation subject" w:semiHidden="1" w:unhideWhenUsed="1"/>
+    <w:lsdException w:name="No List" w:semiHidden="1" w:unhideWhenUsed="1"/>
+    <w:lsdException w:name="Outline List 1" w:semiHidden="1" w:unhideWhenUsed="1"/>
+    <w:lsdException w:name="Outline List 2" w:semiHidden="1" w:unhideWhenUsed="1"/>
+    <w:lsdException w:name="Outline List 3" w:semiHidden="1" w:unhideWhenUsed="1"/>
+    <w:lsdException w:name="Table Simple 1" w:semiHidden="1" w:unhideWhenUsed="1"/>
+    <w:lsdException w:name="Table Simple 2" w:semiHidden="1" w:unhideWhenUsed="1"/>
+    <w:lsdException w:name="Table Simple 3" w:semiHidden="1" w:unhideWhenUsed="1"/>
+    <w:lsdException w:name="Table Classic 1" w:semiHidden="1" w:unhideWhenUsed="1"/>
+    <w:lsdException w:name="Table Classic 2" w:semiHidden="1" w:unhideWhenUsed="1"/>
+    <w:lsdException w:name="Table Classic 3" w:semiHidden="1" w:unhideWhenUsed="1"/>
+    <w:lsdException w:name="Table Classic 4" w:semiHidden="1" w:unhideWhenUsed="1"/>
+    <w:lsdException w:name="Table Colorful 1" w:semiHidden="1" w:unhideWhenUsed="1"/>
+    <w:lsdException w:name="Table Colorful 2" w:semiHidden="1" w:unhideWhenUsed="1"/>
+    <w:lsdException w:name="Table Colorful 3" w:semiHidden="1" w:unhideWhenUsed="1"/>
+    <w:lsdException w:name="Table Columns 1" w:semiHidden="1" w:unhideWhenUsed="1"/>
+    <w:lsdException w:name="Table Columns 2" w:semiHidden="1" w:unhideWhenUsed="1"/>
+    <w:lsdException w:name="Table Columns 3" w:semiHidden="1" w:unhideWhenUsed="1"/>
+    <w:lsdException w:name="Table Columns 4" w:semiHidden="1" w:unhideWhenUsed="1"/>
+    <w:lsdException w:name="Table Columns 5" w:semiHidden="1" w:unhideWhenUsed="1"/>
+    <w:lsdException w:name="Table Grid 1" w:semiHidden="1" w:unhideWhenUsed="1"/>
+    <w:lsdException w:name="Table Grid 2" w:semiHidden="1" w:unhideWhenUsed="1"/>
+    <w:lsdException w:name="Table Grid 3" w:semiHidden="1" w:unhideWhenUsed="1"/>
+    <w:lsdException w:name="Table Grid 4" w:semiHidden="1" w:unhideWhenUsed="1"/>
+    <w:lsdException w:name="Table Grid 5" w:semiHidden="1" w:unhideWhenUsed="1"/>
+    <w:lsdException w:name="Table Grid 6" w:semiHidden="1" w:unhideWhenUsed="1"/>
+    <w:lsdException w:name="Table Grid 7" w:semiHidden="1" w:unhideWhenUsed="1"/>
+    <w:lsdException w:name="Table Grid 8" w:semiHidden="1" w:unhideWhenUsed="1"/>
+    <w:lsdException w:name="Table List 1" w:semiHidden="1" w:unhideWhenUsed="1"/>
+    <w:lsdException w:name="Table List 2" w:semiHidden="1" w:unhideWhenUsed="1"/>
+    <w:lsdException w:name="Table List 3" w:semiHidden="1" w:unhideWhenUsed="1"/>
+    <w:lsdException w:name="Table List 4" w:semiHidden="1" w:unhideWhenUsed="1"/>
+    <w:lsdException w:name="Table List 5" w:semiHidden="1" w:unhideWhenUsed="1"/>
+    <w:lsdException w:name="Table List 6" w:semiHidden="1" w:unhideWhenUsed="1"/>
+    <w:lsdException w:name="Table List 7" w:semiHidden="1" w:unhideWhenUsed="1"/>
+    <w:lsdException w:name="Table List 8" w:semiHidden="1" w:unhideWhenUsed="1"/>
+    <w:lsdException w:name="Table 3D effects 1" w:semiHidden="1" w:unhideWhenUsed="1"/>
+    <w:lsdException w:name="Table 3D effects 2" w:semiHidden="1" w:unhideWhenUsed="1"/>
+    <w:lsdException w:name="Table 3D effects 3" w:semiHidden="1" w:unhideWhenUsed="1"/>
+    <w:lsdException w:name="Table Contemporary" w:semiHidden="1" w:unhideWhenUsed="1"/>
+    <w:lsdException w:name="Table Elegant" w:semiHidden="1" w:unhideWhenUsed="1"/>
+    <w:lsdException w:name="Table Professional" w:semiHidden="1" w:unhideWhenUsed="1"/>
+    <w:lsdException w:name="Table Subtle 1" w:semiHidden="1" w:unhideWhenUsed="1"/>
+    <w:lsdException w:name="Table Subtle 2" w:semiHidden="1" w:unhideWhenUsed="1"/>
+    <w:lsdException w:name="Table Web 1" w:semiHidden="1" w:unhideWhenUsed="1"/>
+    <w:lsdException w:name="Table Web 2" w:semiHidden="1" w:unhideWhenUsed="1"/>
+    <w:lsdException w:name="Table Web 3" w:semiHidden="1" w:unhideWhenUsed="1"/>
+    <w:lsdException w:name="Balloon Text" w:semiHidden="1" w:unhideWhenUsed="1"/>
+    <w:lsdException w:name="Table Theme" w:semiHidden="1" w:unhideWhenUsed="1"/>
+    <w:lsdException w:name="Placeholder Text" w:semiHidden="1"/>
+    <w:lsdException w:name="Light Shading"/>
+    <w:lsdException w:name="Light List"/>
+    <w:lsdException w:name="Medium Grid 3"/>
+    <w:lsdException w:name="Dark List"/>
+    <w:lsdException w:name="Colorful Shading"/>
+    <w:lsdException w:name="Colorful List"/>
+    <w:lsdException w:name="Colorful Grid"/>
+    <w:lsdException w:name="Light Shading Accent 1"/>
+    <w:lsdException w:name="Light List Accent 1"/>
+    <w:lsdException w:name="Light Grid Accent 1"/>
+    <w:lsdException w:name="Medium Shading 1 Accent 1"/>
+    <w:lsdException w:name="Medium Shading 2 Accent 1"/>
+    <w:lsdException w:name="Medium List 1 Accent 1"/>
+    <w:lsdException w:name="Revision" w:semiHidden="1"/>
+    <w:lsdException w:name="Medium List 2 Accent 1"/>
+    <w:lsdException w:name="Medium Grid 1 Accent 1"/>
+    <w:lsdException w:name="Medium Grid 2 Accent 1"/>
+    <w:lsdException w:name="Medium Grid 3 Accent 1"/>
+    <w:lsdException w:name="Dark List Accent 1"/>
+    <w:lsdException w:name="Colorful Shading Accent 1"/>
+    <w:lsdException w:name="Colorful List Accent 1"/>
+    <w:lsdException w:name="Colorful Grid Accent 1"/>
+    <w:lsdException w:name="Light Shading Accent 2"/>
+    <w:lsdException w:name="Light List Accent 2"/>
+    <w:lsdException w:name="Light Grid Accent 2"/>
+    <w:lsdException w:name="Medium Shading 1 Accent 2"/>
+    <w:lsdException w:name="Medium Shading 2 Accent 2"/>
+    <w:lsdException w:name="Medium List 1 Accent 2"/>
+    <w:lsdException w:name="Medium List 2 Accent 2"/>
+    <w:lsdException w:name="Medium Grid 1 Accent 2"/>
+    <w:lsdException w:name="Medium Grid 2 Accent 2"/>
+    <w:lsdException w:name="Medium Grid 3 Accent 2"/>
+    <w:lsdException w:name="Dark List Accent 2"/>
+    <w:lsdException w:name="Colorful Shading Accent 2"/>
+    <w:lsdException w:name="Colorful List Accent 2"/>
+    <w:lsdException w:name="Colorful Grid Accent 2"/>
+    <w:lsdException w:name="Light Shading Accent 3"/>
+    <w:lsdException w:name="Light List Accent 3"/>
+    <w:lsdException w:name="Light Grid Accent 3"/>
+    <w:lsdException w:name="Medium Shading 1 Accent 3"/>
+    <w:lsdException w:name="Medium Shading 2 Accent 3"/>
+    <w:lsdException w:name="Medium List 1 Accent 3"/>
+    <w:lsdException w:name="Medium List 2 Accent 3"/>
+    <w:lsdException w:name="Medium Grid 1 Accent 3"/>
+    <w:lsdException w:name="Medium Grid 2 Accent 3"/>
+    <w:lsdException w:name="Medium Grid 3 Accent 3"/>
+    <w:lsdException w:name="Dark List Accent 3"/>
+    <w:lsdException w:name="Colorful Shading Accent 3"/>
+    <w:lsdException w:name="Colorful List Accent 3"/>
+    <w:lsdException w:name="Colorful Grid Accent 3"/>
+    <w:lsdException w:name="Light Shading Accent 4"/>
+    <w:lsdException w:name="Light List Accent 4"/>
+    <w:lsdException w:name="Light Grid Accent 4"/>
+    <w:lsdException w:name="Medium Shading 1 Accent 4"/>
+    <w:lsdException w:name="Medium Shading 2 Accent 4"/>
+    <w:lsdException w:name="Medium List 1 Accent 4"/>
+    <w:lsdException w:name="Medium List 2 Accent 4"/>
+    <w:lsdException w:name="Medium Grid 1 Accent 4"/>
+    <w:lsdException w:name="Medium Grid 2 Accent 4"/>
+    <w:lsdException w:name="Medium Grid 3 Accent 4"/>
+    <w:lsdException w:name="Dark List Accent 4"/>
+    <w:lsdException w:name="Colorful Shading Accent 4"/>
+    <w:lsdException w:name="Colorful List Accent 4"/>
+    <w:lsdException w:name="Colorful Grid Accent 4"/>
+    <w:lsdException w:name="Light Shading Accent 5"/>
+    <w:lsdException w:name="Light List Accent 5"/>
+    <w:lsdException w:name="Light Grid Accent 5"/>
+    <w:lsdException w:name="Medium Shading 1 Accent 5"/>
+    <w:lsdException w:name="Medium Shading 2 Accent 5"/>
+    <w:lsdException w:name="Medium List 1 Accent 5"/>
+    <w:lsdException w:name="Medium List 2 Accent 5"/>
+    <w:lsdException w:name="Medium Grid 1 Accent 5"/>
+    <w:lsdException w:name="Medium Grid 2 Accent 5"/>
+    <w:lsdException w:name="Medium Grid 3 Accent 5"/>
+    <w:lsdException w:name="Dark List Accent 5"/>
+    <w:lsdException w:name="Colorful Shading Accent 5"/>
+    <w:lsdException w:name="Colorful List Accent 5"/>
+    <w:lsdException w:name="Colorful Grid Accent 5"/>
+    <w:lsdException w:name="Light Shading Accent 6"/>
+    <w:lsdException w:name="Light List Accent 6"/>
+    <w:lsdException w:name="Light Grid Accent 6"/>
+    <w:lsdException w:name="Medium Shading 1 Accent 6"/>
+    <w:lsdException w:name="Medium Shading 2 Accent 6"/>
+    <w:lsdException w:name="Medium List 1 Accent 6"/>
+    <w:lsdException w:name="Medium List 2 Accent 6"/>
+    <w:lsdException w:name="Medium Grid 1 Accent 6"/>
+    <w:lsdException w:name="Medium Grid 2 Accent 6"/>
+    <w:lsdException w:name="Medium Grid 3 Accent 6"/>
+    <w:lsdException w:name="Dark List Accent 6"/>
+    <w:lsdException w:name="Colorful Shading Accent 6"/>
+    <w:lsdException w:name="Colorful List Accent 6"/>
+    <w:lsdException w:name="Colorful Grid Accent 6"/>
+    <w:lsdException w:name="Bibliography" w:semiHidden="1" w:unhideWhenUsed="1"/>
+    <w:lsdException w:name="TOC Heading" w:semiHidden="1" w:unhideWhenUsed="1"/>
+    <w:lsdException w:name="Grid Table 4" w:uiPriority="49"/>
+    <w:lsdException w:name="Grid Table 5 Dark" w:uiPriority="50"/>
+    <w:lsdException w:name="Grid Table 6 Colorful" w:uiPriority="51"/>
+    <w:lsdException w:name="Grid Table 7 Colorful" w:uiPriority="52"/>
+    <w:lsdException w:name="Grid Table 1 Light Accent 1" w:uiPriority="46"/>
+    <w:lsdException w:name="Grid Table 2 Accent 1" w:uiPriority="47"/>
+    <w:lsdException w:name="Grid Table 3 Accent 1" w:uiPriority="48"/>
+    <w:lsdException w:name="Grid Table 4 Accent 1" w:uiPriority="49"/>
+    <w:lsdException w:name="Grid Table 5 Dark Accent 1" w:uiPriority="50"/>
+    <w:lsdException w:name="Grid Table 6 Colorful Accent 1" w:uiPriority="51"/>
+    <w:lsdException w:name="Grid Table 7 Colorful Accent 1" w:uiPriority="52"/>
+    <w:lsdException w:name="Grid Table 1 Light Accent 2" w:uiPriority="46"/>
+    <w:lsdException w:name="Grid Table 2 Accent 2" w:uiPriority="47"/>
+    <w:lsdException w:name="Grid Table 3 Accent 2" w:uiPriority="48"/>
+    <w:lsdException w:name="Grid Table 4 Accent 2" w:uiPriority="49"/>
+    <w:lsdException w:name="Grid Table 5 Dark Accent 2" w:uiPriority="50"/>
+    <w:lsdException w:name="Grid Table 6 Colorful Accent 2" w:uiPriority="51"/>
+    <w:lsdException w:name="Grid Table 7 Colorful Accent 2" w:uiPriority="52"/>
+    <w:lsdException w:name="Grid Table 1 Light Accent 3" w:uiPriority="46"/>
+    <w:lsdException w:name="Grid Table 2 Accent 3" w:uiPriority="47"/>
+    <w:lsdException w:name="Grid Table 3 Accent 3" w:uiPriority="48"/>
+    <w:lsdException w:name="Grid Table 4 Accent 3" w:uiPriority="49"/>
+    <w:lsdException w:name="Grid Table 5 Dark Accent 3" w:uiPriority="50"/>
+    <w:lsdException w:name="Grid Table 6 Colorful Accent 3" w:uiPriority="51"/>
+    <w:lsdException w:name="Grid Table 7 Colorful Accent 3" w:uiPriority="52"/>
+    <w:lsdException w:name="Grid Table 1 Light Accent 4" w:uiPriority="46"/>
+    <w:lsdException w:name="Grid Table 2 Accent 4" w:uiPriority="47"/>
+    <w:lsdException w:name="Grid Table 3 Accent 4" w:uiPriority="48"/>
+    <w:lsdException w:name="Grid Table 4 Accent 4" w:uiPriority="49"/>
+    <w:lsdException w:name="Grid Table 5 Dark Accent 4" w:uiPriority="50"/>
+    <w:lsdException w:name="Grid Table 6 Colorful Accent 4" w:uiPriority="51"/>
+    <w:lsdException w:name="Grid Table 7 Colorful Accent 4" w:uiPriority="52"/>
+    <w:lsdException w:name="Grid Table 1 Light Accent 5" w:uiPriority="46"/>
+    <w:lsdException w:name="Grid Table 2 Accent 5" w:uiPriority="47"/>
+    <w:lsdException w:name="Grid Table 3 Accent 5" w:uiPriority="48"/>
+    <w:lsdException w:name="Grid Table 4 Accent 5" w:uiPriority="49"/>
+    <w:lsdException w:name="Grid Table 5 Dark Accent 5" w:uiPriority="50"/>
+    <w:lsdException w:name="Grid Table 6 Colorful Accent 5" w:uiPriority="51"/>
+    <w:lsdException w:name="Grid Table 7 Colorful Accent 5" w:uiPriority="52"/>
+    <w:lsdException w:name="Grid Table 1 Light Accent 6" w:uiPriority="46"/>
+    <w:lsdException w:name="Grid Table 2 Accent 6" w:uiPriority="47"/>
+    <w:lsdException w:name="Grid Table 3 Accent 6" w:uiPriority="48"/>
+    <w:lsdException w:name="Grid Table 4 Accent 6" w:uiPriority="49"/>
+    <w:lsdException w:name="Grid Table 5 Dark Accent 6" w:uiPriority="50"/>
+    <w:lsdException w:name="Grid Table 6 Colorful Accent 6" w:uiPriority="51"/>
+    <w:lsdException w:name="Grid Table 7 Colorful Accent 6" w:uiPriority="52"/>
+    <w:lsdException w:name="List Table 1 Light" w:uiPriority="46"/>
+    <w:lsdException w:name="List Table 2" w:uiPriority="47"/>
+    <w:lsdException w:name="List Table 3" w:uiPriority="48"/>
+    <w:lsdException w:name="List Table 4" w:uiPriority="49"/>
+    <w:lsdException w:name="List Table 5 Dark" w:uiPriority="50"/>
+    <w:lsdException w:name="List Table 6 Colorful" w:uiPriority="51"/>
+    <w:lsdException w:name="List Table 7 Colorful" w:uiPriority="52"/>
+    <w:lsdException w:name="List Table 1 Light Accent 1" w:uiPriority="46"/>
+    <w:lsdException w:name="List Table 2 Accent 1" w:uiPriority="47"/>
+    <w:lsdException w:name="List Table 3 Accent 1" w:uiPriority="48"/>
+    <w:lsdException w:name="List Table 4 Accent 1" w:uiPriority="49"/>
+    <w:lsdException w:name="List Table 5 Dark Accent 1" w:uiPriority="50"/>
+    <w:lsdException w:name="List Table 6 Colorful Accent 1" w:uiPriority="51"/>
+    <w:lsdException w:name="List Table 7 Colorful Accent 1" w:uiPriority="52"/>
+    <w:lsdException w:name="List Table 1 Light Accent 2" w:uiPriority="46"/>
+    <w:lsdException w:name="List Table 2 Accent 2" w:uiPriority="47"/>
+    <w:lsdException w:name="List Table 3 Accent 2" w:uiPriority="48"/>
+    <w:lsdException w:name="List Table 4 Accent 2" w:uiPriority="49"/>
+    <w:lsdException w:name="List Table 5 Dark Accent 2" w:uiPriority="50"/>
+    <w:lsdException w:name="List Table 6 Colorful Accent 2" w:uiPriority="51"/>
+    <w:lsdException w:name="List Table 7 Colorful Accent 2" w:uiPriority="52"/>
+    <w:lsdException w:name="List Table 1 Light Accent 3" w:uiPriority="46"/>
+    <w:lsdException w:name="List Table 2 Accent 3" w:uiPriority="47"/>
+    <w:lsdException w:name="List Table 3 Accent 3" w:uiPriority="48"/>
+    <w:lsdException w:name="List Table 4 Accent 3" w:uiPriority="49"/>
+    <w:lsdException w:name="List Table 5 Dark Accent 3" w:uiPriority="50"/>
+    <w:lsdException w:name="List Table 6 Colorful Accent 3" w:uiPriority="51"/>
+    <w:lsdException w:name="List Table 7 Colorful Accent 3" w:uiPriority="52"/>
+    <w:lsdException w:name="List Table 1 Light Accent 4" w:uiPriority="46"/>
+    <w:lsdException w:name="List Table 2 Accent 4" w:uiPriority="47"/>
+    <w:lsdException w:name="List Table 3 Accent 4" w:uiPriority="48"/>
+    <w:lsdException w:name="List Table 4 Accent 4" w:uiPriority="49"/>
+    <w:lsdException w:name="List Table 5 Dark Accent 4" w:uiPriority="50"/>
+    <w:lsdException w:name="List Table 6 Colorful Accent 4" w:uiPriority="51"/>
+    <w:lsdException w:name="List Table 7 Colorful Accent 4" w:uiPriority="52"/>
+    <w:lsdException w:name="List Table 1 Light Accent 5" w:uiPriority="46"/>
+    <w:lsdException w:name="List Table 2 Accent 5" w:uiPriority="47"/>
+    <w:lsdException w:name="List Table 3 Accent 5" w:uiPriority="48"/>
+    <w:lsdException w:name="List Table 4 Accent 5" w:uiPriority="49"/>
+    <w:lsdException w:name="List Table 5 Dark Accent 5" w:uiPriority="50"/>
+    <w:lsdException w:name="List Table 6 Colorful Accent 5" w:uiPriority="51"/>
+    <w:lsdException w:name="List Table 7 Colorful Accent 5" w:uiPriority="52"/>
+    <w:lsdException w:name="List Table 1 Light Accent 6" w:uiPriority="46"/>
+    <w:lsdException w:name="List Table 2 Accent 6" w:uiPriority="47"/>
+    <w:lsdException w:name="List Table 3 Accent 6" w:uiPriority="48"/>
+    <w:lsdException w:name="List Table 4 Accent 6" w:uiPriority="49"/>
+    <w:lsdException w:name="List Table 5 Dark Accent 6" w:uiPriority="50"/>
+    <w:lsdException w:name="List Table 6 Colorful Accent 6" w:uiPriority="51"/>
+    <w:lsdException w:name="List Table 7 Colorful Accent 6" w:uiPriority="52"/>
+    <w:lsdException w:name="Mention" w:semiHidden="1" w:uiPriority="99" w:unhideWhenUsed="1"/>
+    <w:lsdException w:name="Smart Hyperlink" w:semiHidden="1" w:uiPriority="99" w:unhideWhenUsed="1"/>
+    <w:lsdException w:name="Hashtag" w:semiHidden="1" w:uiPriority="99" w:unhideWhenUsed="1"/>
+    <w:lsdException w:name="Unresolved Mention" w:semiHidden="1" w:uiPriority="99" w:unhideWhenUsed="1"/>
+    <w:lsdException w:name="Smart Link" w:semiHidden="1" w:uiPriority="99" w:unhideWhenUsed="1"/>
+  </w:latentStyles>
+  <w:style w:type="paragraph" w:default="1" w:styleId="a">
     <w:name w:val="Normal"/>
     <w:qFormat/>
   </w:style>
-  <w:style w:type="paragraph" w:styleId="BodyText">
-    <w:name w:val="Body Text"/>
-    <w:basedOn w:val="Normal"/>
-    <w:link w:val="BodyTextChar"/>
-    <w:pPr>
-      <w:spacing w:before="180" w:after="180"/>
-    </w:pPr>
-    <w:qFormat/>
-  </w:style>
-  <w:style w:type="paragraph" w:customStyle="1" w:styleId="FirstParagraph">
-    <w:name w:val="First Paragraph"/>
-    <w:basedOn w:val="BodyText"/>
-    <w:next w:val="BodyText"/>
-    <w:qFormat/>
-  </w:style>
-  <w:style w:type="paragraph" w:customStyle="1" w:styleId="Compact">
-    <w:name w:val="Compact"/>
-    <w:basedOn w:val="BodyText"/>
-    <w:qFormat/>
-    <w:pPr>
-      <w:spacing w:before="36" w:after="36"/>
-    </w:pPr>
-  </w:style>
-  <w:style w:type="paragraph" w:styleId="Title">
-    <w:name w:val="Title"/>
-    <w:basedOn w:val="Normal"/>
-    <w:next w:val="BodyText"/>
-    <w:qFormat/>
-    <w:pPr>
-      <w:keepNext/>
-      <w:keepLines/>
-      <w:spacing w:before="480" w:after="240"/>
-      <w:jc w:val="center"/>
-    </w:pPr>
-    <w:rPr>
-      <w:rFonts w:asciiTheme="majorHAnsi" w:eastAsiaTheme="majorEastAsia" w:hAnsiTheme="majorHAnsi" w:cstheme="majorBidi"/>
-      <w:b/>
-      <w:bCs/>
-      <w:color w:val="345A8A" w:themeColor="accent1" w:themeShade="B5"/>
-      <w:sz w:val="36"/>
-      <w:szCs w:val="36"/>
-    </w:rPr>
-  </w:style>
-  <w:style w:type="paragraph" w:styleId="Subtitle">
-    <w:name w:val="Subtitle"/>
-    <w:basedOn w:val="Title"/>
-    <w:next w:val="BodyText"/>
-    <w:qFormat/>
-    <w:pPr>
-      <w:keepNext/>
-      <w:keepLines/>
-      <w:spacing w:before="240" w:after="240"/>
-      <w:jc w:val="center"/>
-    </w:pPr>
-    <w:rPr>
-      <w:sz w:val="30"/>
-      <w:szCs w:val="30"/>
-    </w:rPr>
-  </w:style>
-  <w:style w:type="paragraph" w:customStyle="1" w:styleId="Author">
-    <w:name w:val="Author"/>
-    <w:next w:val="BodyText"/>
-    <w:qFormat/>
-    <w:pPr>
-      <w:keepNext/>
-      <w:keepLines/>
-      <w:jc w:val="center"/>
-    </w:pPr>
-  </w:style>
-  <w:style w:type="paragraph" w:styleId="Date">
-    <w:name w:val="Date"/>
-    <w:next w:val="BodyText"/>
-    <w:qFormat/>
-    <w:pPr>
-      <w:keepNext/>
-      <w:keepLines/>
-      <w:jc w:val="center"/>
-    </w:pPr>
-  </w:style>
-  <w:style w:type="paragraph" w:customStyle="1" w:styleId="Abstract">
-    <w:name w:val="Abstract"/>
-    <w:basedOn w:val="Normal"/>
-    <w:next w:val="BodyText"/>
-    <w:qFormat/>
-    <w:pPr>
-      <w:keepNext/>
-      <w:keepLines/>
-      <w:spacing w:before="300" w:after="300"/>
-    </w:pPr>
-    <w:rPr>
-      <w:sz w:val="20"/>
-      <w:szCs w:val="20"/>
-    </w:rPr>
-  </w:style>
-  <w:style w:type="paragraph" w:styleId="Bibliography">
-    <w:name w:val="Bibliography"/>
-    <w:basedOn w:val="Normal"/>
-    <w:next w:val="Bibliography"/>
-    <w:qFormat/>
-    <w:pPr/>
-    <w:rPr/>
-  </w:style>
-  <w:style w:type="paragraph" w:styleId="Heading1">
-    <w:name w:val="Heading 1"/>
-    <w:basedOn w:val="Normal"/>
-    <w:next w:val="BodyText"/>
+  <w:style w:type="paragraph" w:styleId="1">
+    <w:name w:val="heading 1"/>
+    <w:basedOn w:val="a"/>
+    <w:next w:val="a0"/>
     <w:uiPriority w:val="9"/>
     <w:qFormat/>
     <w:pPr>
@@ -1232,10 +2406,10 @@
       <w:szCs w:val="32"/>
     </w:rPr>
   </w:style>
-  <w:style w:type="paragraph" w:styleId="Heading2">
-    <w:name w:val="Heading 2"/>
-    <w:basedOn w:val="Normal"/>
-    <w:next w:val="BodyText"/>
+  <w:style w:type="paragraph" w:styleId="2">
+    <w:name w:val="heading 2"/>
+    <w:basedOn w:val="a"/>
+    <w:next w:val="a0"/>
     <w:uiPriority w:val="9"/>
     <w:unhideWhenUsed/>
     <w:qFormat/>
@@ -1254,10 +2428,10 @@
       <w:szCs w:val="32"/>
     </w:rPr>
   </w:style>
-  <w:style w:type="paragraph" w:styleId="Heading3">
-    <w:name w:val="Heading 3"/>
-    <w:basedOn w:val="Normal"/>
-    <w:next w:val="BodyText"/>
+  <w:style w:type="paragraph" w:styleId="3">
+    <w:name w:val="heading 3"/>
+    <w:basedOn w:val="a"/>
+    <w:next w:val="a0"/>
     <w:uiPriority w:val="9"/>
     <w:unhideWhenUsed/>
     <w:qFormat/>
@@ -1276,10 +2450,10 @@
       <w:szCs w:val="28"/>
     </w:rPr>
   </w:style>
-  <w:style w:type="paragraph" w:styleId="Heading4">
-    <w:name w:val="Heading 4"/>
-    <w:basedOn w:val="Normal"/>
-    <w:next w:val="BodyText"/>
+  <w:style w:type="paragraph" w:styleId="4">
+    <w:name w:val="heading 4"/>
+    <w:basedOn w:val="a"/>
+    <w:next w:val="a0"/>
     <w:uiPriority w:val="9"/>
     <w:unhideWhenUsed/>
     <w:qFormat/>
@@ -1294,14 +2468,12 @@
       <w:b/>
       <w:bCs/>
       <w:color w:val="4F81BD" w:themeColor="accent1"/>
-      <w:sz w:val="24"/>
-      <w:szCs w:val="24"/>
-    </w:rPr>
-  </w:style>
-  <w:style w:type="paragraph" w:styleId="Heading5">
-    <w:name w:val="Heading 5"/>
-    <w:basedOn w:val="Normal"/>
-    <w:next w:val="BodyText"/>
+    </w:rPr>
+  </w:style>
+  <w:style w:type="paragraph" w:styleId="5">
+    <w:name w:val="heading 5"/>
+    <w:basedOn w:val="a"/>
+    <w:next w:val="a0"/>
     <w:uiPriority w:val="9"/>
     <w:unhideWhenUsed/>
     <w:qFormat/>
@@ -1316,14 +2488,12 @@
       <w:i/>
       <w:iCs/>
       <w:color w:val="4F81BD" w:themeColor="accent1"/>
-      <w:sz w:val="24"/>
-      <w:szCs w:val="24"/>
-    </w:rPr>
-  </w:style>
-  <w:style w:type="paragraph" w:styleId="Heading6">
-    <w:name w:val="Heading 6"/>
-    <w:basedOn w:val="Normal"/>
-    <w:next w:val="BodyText"/>
+    </w:rPr>
+  </w:style>
+  <w:style w:type="paragraph" w:styleId="6">
+    <w:name w:val="heading 6"/>
+    <w:basedOn w:val="a"/>
+    <w:next w:val="a0"/>
     <w:uiPriority w:val="9"/>
     <w:unhideWhenUsed/>
     <w:qFormat/>
@@ -1336,46 +2506,19 @@
     <w:rPr>
       <w:rFonts w:asciiTheme="majorHAnsi" w:eastAsiaTheme="majorEastAsia" w:hAnsiTheme="majorHAnsi" w:cstheme="majorBidi"/>
       <w:color w:val="4F81BD" w:themeColor="accent1"/>
-      <w:sz w:val="24"/>
-      <w:szCs w:val="24"/>
-    </w:rPr>
-  </w:style>
-  <w:style w:type="paragraph" w:styleId="BlockText">
-    <w:name w:val="Block Text"/>
-    <w:basedOn w:val="BodyText"/>
-    <w:next w:val="BodyText"/>
-    <w:uiPriority w:val="9"/>
-    <w:unhideWhenUsed/>
-    <w:qFormat/>
-    <w:pPr>
-      <w:spacing w:before="100" w:after="100"/>
-      <w:ind w:firstLine="0"/>
-    </w:pPr>
-    <w:rPr>
-      <w:rFonts w:asciiTheme="majorHAnsi" w:eastAsiaTheme="majorEastAsia" w:hAnsiTheme="majorHAnsi" w:cstheme="majorBidi"/>
-      <w:bCs/>
-      <w:sz w:val="20"/>
-      <w:szCs w:val="20"/>
-    </w:rPr>
-  </w:style>
-  <w:style w:type="paragraph" w:styleId="FootnoteText">
-    <w:name w:val="Footnote Text"/>
-    <w:basedOn w:val="Normal"/>
-    <w:next w:val="FootnoteText"/>
-    <w:uiPriority w:val="9"/>
-    <w:unhideWhenUsed/>
-    <w:qFormat/>
-  </w:style>
-  <w:style w:type="character" w:default="1" w:styleId="DefaultParagraphFont">
+    </w:rPr>
+  </w:style>
+  <w:style w:type="character" w:default="1" w:styleId="a1">
     <w:name w:val="Default Paragraph Font"/>
+    <w:uiPriority w:val="1"/>
     <w:semiHidden/>
     <w:unhideWhenUsed/>
   </w:style>
-  <w:style w:type="table" w:default="1" w:styleId="TableNormal">
+  <w:style w:type="table" w:default="1" w:styleId="a2">
     <w:name w:val="Normal Table"/>
+    <w:uiPriority w:val="99"/>
     <w:semiHidden/>
     <w:unhideWhenUsed/>
-    <w:qFormat/>
     <w:tblPr>
       <w:tblInd w:w="0" w:type="dxa"/>
       <w:tblCellMar>
@@ -1386,9 +2529,134 @@
       </w:tblCellMar>
     </w:tblPr>
   </w:style>
+  <w:style w:type="numbering" w:default="1" w:styleId="a3">
+    <w:name w:val="No List"/>
+    <w:uiPriority w:val="99"/>
+    <w:semiHidden/>
+    <w:unhideWhenUsed/>
+  </w:style>
+  <w:style w:type="paragraph" w:styleId="a0">
+    <w:name w:val="Body Text"/>
+    <w:basedOn w:val="a"/>
+    <w:qFormat/>
+    <w:pPr>
+      <w:spacing w:before="180" w:after="180"/>
+    </w:pPr>
+  </w:style>
+  <w:style w:type="paragraph" w:customStyle="1" w:styleId="FirstParagraph">
+    <w:name w:val="First Paragraph"/>
+    <w:basedOn w:val="a0"/>
+    <w:next w:val="a0"/>
+    <w:qFormat/>
+  </w:style>
+  <w:style w:type="paragraph" w:customStyle="1" w:styleId="Compact">
+    <w:name w:val="Compact"/>
+    <w:basedOn w:val="a0"/>
+    <w:qFormat/>
+    <w:pPr>
+      <w:spacing w:before="36" w:after="36"/>
+    </w:pPr>
+  </w:style>
+  <w:style w:type="paragraph" w:styleId="a4">
+    <w:name w:val="Title"/>
+    <w:basedOn w:val="a"/>
+    <w:next w:val="a0"/>
+    <w:qFormat/>
+    <w:pPr>
+      <w:keepNext/>
+      <w:keepLines/>
+      <w:spacing w:before="480" w:after="240"/>
+      <w:jc w:val="center"/>
+    </w:pPr>
+    <w:rPr>
+      <w:rFonts w:asciiTheme="majorHAnsi" w:eastAsiaTheme="majorEastAsia" w:hAnsiTheme="majorHAnsi" w:cstheme="majorBidi"/>
+      <w:b/>
+      <w:bCs/>
+      <w:color w:val="345A8A" w:themeColor="accent1" w:themeShade="B5"/>
+      <w:sz w:val="36"/>
+      <w:szCs w:val="36"/>
+    </w:rPr>
+  </w:style>
+  <w:style w:type="paragraph" w:styleId="a5">
+    <w:name w:val="Subtitle"/>
+    <w:basedOn w:val="a4"/>
+    <w:next w:val="a0"/>
+    <w:qFormat/>
+    <w:pPr>
+      <w:spacing w:before="240"/>
+    </w:pPr>
+    <w:rPr>
+      <w:sz w:val="30"/>
+      <w:szCs w:val="30"/>
+    </w:rPr>
+  </w:style>
+  <w:style w:type="paragraph" w:customStyle="1" w:styleId="Author">
+    <w:name w:val="Author"/>
+    <w:next w:val="a0"/>
+    <w:qFormat/>
+    <w:pPr>
+      <w:keepNext/>
+      <w:keepLines/>
+      <w:jc w:val="center"/>
+    </w:pPr>
+  </w:style>
+  <w:style w:type="paragraph" w:styleId="a6">
+    <w:name w:val="Date"/>
+    <w:next w:val="a0"/>
+    <w:qFormat/>
+    <w:pPr>
+      <w:keepNext/>
+      <w:keepLines/>
+      <w:jc w:val="center"/>
+    </w:pPr>
+  </w:style>
+  <w:style w:type="paragraph" w:customStyle="1" w:styleId="Abstract">
+    <w:name w:val="Abstract"/>
+    <w:basedOn w:val="a"/>
+    <w:next w:val="a0"/>
+    <w:qFormat/>
+    <w:pPr>
+      <w:keepNext/>
+      <w:keepLines/>
+      <w:spacing w:before="300" w:after="300"/>
+    </w:pPr>
+    <w:rPr>
+      <w:sz w:val="20"/>
+      <w:szCs w:val="20"/>
+    </w:rPr>
+  </w:style>
+  <w:style w:type="paragraph" w:styleId="a7">
+    <w:name w:val="Bibliography"/>
+    <w:basedOn w:val="a"/>
+    <w:qFormat/>
+  </w:style>
+  <w:style w:type="paragraph" w:styleId="a8">
+    <w:name w:val="Block Text"/>
+    <w:basedOn w:val="a0"/>
+    <w:next w:val="a0"/>
+    <w:uiPriority w:val="9"/>
+    <w:unhideWhenUsed/>
+    <w:qFormat/>
+    <w:pPr>
+      <w:spacing w:before="100" w:after="100"/>
+    </w:pPr>
+    <w:rPr>
+      <w:rFonts w:asciiTheme="majorHAnsi" w:eastAsiaTheme="majorEastAsia" w:hAnsiTheme="majorHAnsi" w:cstheme="majorBidi"/>
+      <w:bCs/>
+      <w:sz w:val="20"/>
+      <w:szCs w:val="20"/>
+    </w:rPr>
+  </w:style>
+  <w:style w:type="paragraph" w:styleId="a9">
+    <w:name w:val="footnote text"/>
+    <w:basedOn w:val="a"/>
+    <w:uiPriority w:val="9"/>
+    <w:unhideWhenUsed/>
+    <w:qFormat/>
+  </w:style>
   <w:style w:type="paragraph" w:customStyle="1" w:styleId="DefinitionTerm">
     <w:name w:val="Definition Term"/>
-    <w:basedOn w:val="Normal"/>
+    <w:basedOn w:val="a"/>
     <w:next w:val="Definition"/>
     <w:pPr>
       <w:keepNext/>
@@ -1401,14 +2669,14 @@
   </w:style>
   <w:style w:type="paragraph" w:customStyle="1" w:styleId="Definition">
     <w:name w:val="Definition"/>
-    <w:basedOn w:val="Normal"/>
-  </w:style>
-  <w:style w:type="paragraph" w:styleId="Caption">
-    <w:name w:val="Caption"/>
-    <w:basedOn w:val="Normal"/>
-    <w:link w:val="BodyTextChar"/>
+    <w:basedOn w:val="a"/>
+  </w:style>
+  <w:style w:type="paragraph" w:styleId="aa">
+    <w:name w:val="caption"/>
+    <w:basedOn w:val="a"/>
+    <w:link w:val="ab"/>
     <w:pPr>
-      <w:spacing w:before="0" w:after="120"/>
+      <w:spacing w:after="120"/>
     </w:pPr>
     <w:rPr>
       <w:i/>
@@ -1416,57 +2684,58 @@
   </w:style>
   <w:style w:type="paragraph" w:customStyle="1" w:styleId="TableCaption">
     <w:name w:val="Table Caption"/>
-    <w:basedOn w:val="Caption"/>
+    <w:basedOn w:val="aa"/>
     <w:pPr>
       <w:keepNext/>
     </w:pPr>
   </w:style>
   <w:style w:type="paragraph" w:customStyle="1" w:styleId="ImageCaption">
     <w:name w:val="Image Caption"/>
-    <w:basedOn w:val="Caption"/>
+    <w:basedOn w:val="aa"/>
   </w:style>
   <w:style w:type="paragraph" w:customStyle="1" w:styleId="Figure">
     <w:name w:val="Figure"/>
-    <w:basedOn w:val="Normal"/>
-  </w:style>
-  <w:style w:type="paragraph" w:customStyle="1" w:styleId="FigureWithCaption">
+    <w:basedOn w:val="a"/>
+  </w:style>
+  <w:style w:type="paragraph" w:customStyle="1" w:styleId="FigurewithCaption">
     <w:name w:val="Figure with Caption"/>
     <w:basedOn w:val="Figure"/>
     <w:pPr>
       <w:keepNext/>
     </w:pPr>
   </w:style>
-  <w:style w:type="character" w:customStyle="1" w:styleId="BodyTextChar">
-    <w:name w:val="Body Text Char"/>
-    <w:basedOn w:val="DefaultParagraphFont"/>
-    <w:link w:val="BodyText"/>
+  <w:style w:type="character" w:customStyle="1" w:styleId="ab">
+    <w:name w:val="题注 字符"/>
+    <w:basedOn w:val="a1"/>
+    <w:link w:val="aa"/>
   </w:style>
   <w:style w:type="character" w:customStyle="1" w:styleId="VerbatimChar">
     <w:name w:val="Verbatim Char"/>
-    <w:basedOn w:val="BodyTextChar"/>
+    <w:basedOn w:val="ab"/>
+    <w:link w:val="SourceCode"/>
     <w:rPr>
       <w:rFonts w:ascii="Consolas" w:hAnsi="Consolas"/>
       <w:sz w:val="22"/>
     </w:rPr>
   </w:style>
-  <w:style w:type="character" w:styleId="FootnoteReference">
-    <w:name w:val="Footnote Reference"/>
-    <w:basedOn w:val="BodyTextChar"/>
+  <w:style w:type="character" w:styleId="ac">
+    <w:name w:val="footnote reference"/>
+    <w:basedOn w:val="ab"/>
     <w:rPr>
       <w:vertAlign w:val="superscript"/>
     </w:rPr>
   </w:style>
-  <w:style w:type="character" w:styleId="Hyperlink">
+  <w:style w:type="character" w:styleId="ad">
     <w:name w:val="Hyperlink"/>
-    <w:basedOn w:val="BodyTextChar"/>
+    <w:basedOn w:val="ab"/>
     <w:rPr>
       <w:color w:val="4F81BD" w:themeColor="accent1"/>
     </w:rPr>
   </w:style>
-  <w:style w:type="paragraph" w:styleId="TOCHeading">
+  <w:style w:type="paragraph" w:styleId="TOC">
     <w:name w:val="TOC Heading"/>
-    <w:basedOn w:val="Heading1"/>
-    <w:next w:val="BodyText"/>
+    <w:basedOn w:val="1"/>
+    <w:next w:val="a0"/>
     <w:uiPriority w:val="39"/>
     <w:unhideWhenUsed/>
     <w:qFormat/>
@@ -1475,7 +2744,6 @@
       <w:outlineLvl w:val="9"/>
     </w:pPr>
     <w:rPr>
-      <w:rFonts w:asciiTheme="majorHAnsi" w:eastAsiaTheme="majorEastAsia" w:hAnsiTheme="majorHAnsi" w:cstheme="majorBidi"/>
       <w:b w:val="0"/>
       <w:bCs w:val="0"/>
       <w:color w:val="365F91" w:themeColor="accent1" w:themeShade="BF"/>
@@ -1483,232 +2751,359 @@
   </w:style>
   <w:style w:type="paragraph" w:customStyle="1" w:styleId="SourceCode">
     <w:name w:val="Source Code"/>
-    <w:basedOn w:val="Normal"/>
+    <w:basedOn w:val="a"/>
     <w:link w:val="VerbatimChar"/>
     <w:pPr>
-      <w:wordWrap w:val="off"/>
+      <w:wordWrap w:val="0"/>
     </w:pPr>
   </w:style>
   <w:style w:type="character" w:customStyle="1" w:styleId="KeywordTok">
     <w:name w:val="KeywordTok"/>
     <w:basedOn w:val="VerbatimChar"/>
     <w:rPr>
+      <w:rFonts w:ascii="Consolas" w:hAnsi="Consolas"/>
+      <w:b/>
       <w:color w:val="007020"/>
-      <w:b/>
+      <w:sz w:val="22"/>
     </w:rPr>
   </w:style>
   <w:style w:type="character" w:customStyle="1" w:styleId="DataTypeTok">
     <w:name w:val="DataTypeTok"/>
     <w:basedOn w:val="VerbatimChar"/>
     <w:rPr>
+      <w:rFonts w:ascii="Consolas" w:hAnsi="Consolas"/>
       <w:color w:val="902000"/>
+      <w:sz w:val="22"/>
     </w:rPr>
   </w:style>
   <w:style w:type="character" w:customStyle="1" w:styleId="DecValTok">
     <w:name w:val="DecValTok"/>
     <w:basedOn w:val="VerbatimChar"/>
     <w:rPr>
-      <w:color w:val="40a070"/>
+      <w:rFonts w:ascii="Consolas" w:hAnsi="Consolas"/>
+      <w:color w:val="40A070"/>
+      <w:sz w:val="22"/>
     </w:rPr>
   </w:style>
   <w:style w:type="character" w:customStyle="1" w:styleId="BaseNTok">
     <w:name w:val="BaseNTok"/>
     <w:basedOn w:val="VerbatimChar"/>
     <w:rPr>
-      <w:color w:val="40a070"/>
+      <w:rFonts w:ascii="Consolas" w:hAnsi="Consolas"/>
+      <w:color w:val="40A070"/>
+      <w:sz w:val="22"/>
     </w:rPr>
   </w:style>
   <w:style w:type="character" w:customStyle="1" w:styleId="FloatTok">
     <w:name w:val="FloatTok"/>
     <w:basedOn w:val="VerbatimChar"/>
     <w:rPr>
-      <w:color w:val="40a070"/>
+      <w:rFonts w:ascii="Consolas" w:hAnsi="Consolas"/>
+      <w:color w:val="40A070"/>
+      <w:sz w:val="22"/>
     </w:rPr>
   </w:style>
   <w:style w:type="character" w:customStyle="1" w:styleId="ConstantTok">
     <w:name w:val="ConstantTok"/>
     <w:basedOn w:val="VerbatimChar"/>
     <w:rPr>
+      <w:rFonts w:ascii="Consolas" w:hAnsi="Consolas"/>
       <w:color w:val="880000"/>
+      <w:sz w:val="22"/>
     </w:rPr>
   </w:style>
   <w:style w:type="character" w:customStyle="1" w:styleId="CharTok">
     <w:name w:val="CharTok"/>
     <w:basedOn w:val="VerbatimChar"/>
     <w:rPr>
-      <w:color w:val="4070a0"/>
+      <w:rFonts w:ascii="Consolas" w:hAnsi="Consolas"/>
+      <w:color w:val="4070A0"/>
+      <w:sz w:val="22"/>
     </w:rPr>
   </w:style>
   <w:style w:type="character" w:customStyle="1" w:styleId="SpecialCharTok">
     <w:name w:val="SpecialCharTok"/>
     <w:basedOn w:val="VerbatimChar"/>
     <w:rPr>
-      <w:color w:val="4070a0"/>
+      <w:rFonts w:ascii="Consolas" w:hAnsi="Consolas"/>
+      <w:color w:val="4070A0"/>
+      <w:sz w:val="22"/>
     </w:rPr>
   </w:style>
   <w:style w:type="character" w:customStyle="1" w:styleId="StringTok">
     <w:name w:val="StringTok"/>
     <w:basedOn w:val="VerbatimChar"/>
     <w:rPr>
-      <w:color w:val="4070a0"/>
+      <w:rFonts w:ascii="Consolas" w:hAnsi="Consolas"/>
+      <w:color w:val="4070A0"/>
+      <w:sz w:val="22"/>
     </w:rPr>
   </w:style>
   <w:style w:type="character" w:customStyle="1" w:styleId="VerbatimStringTok">
     <w:name w:val="VerbatimStringTok"/>
     <w:basedOn w:val="VerbatimChar"/>
     <w:rPr>
-      <w:color w:val="4070a0"/>
+      <w:rFonts w:ascii="Consolas" w:hAnsi="Consolas"/>
+      <w:color w:val="4070A0"/>
+      <w:sz w:val="22"/>
     </w:rPr>
   </w:style>
   <w:style w:type="character" w:customStyle="1" w:styleId="SpecialStringTok">
     <w:name w:val="SpecialStringTok"/>
     <w:basedOn w:val="VerbatimChar"/>
     <w:rPr>
-      <w:color w:val="bb6688"/>
+      <w:rFonts w:ascii="Consolas" w:hAnsi="Consolas"/>
+      <w:color w:val="BB6688"/>
+      <w:sz w:val="22"/>
     </w:rPr>
   </w:style>
   <w:style w:type="character" w:customStyle="1" w:styleId="ImportTok">
     <w:name w:val="ImportTok"/>
     <w:basedOn w:val="VerbatimChar"/>
-    <w:rPr/>
+    <w:rPr>
+      <w:rFonts w:ascii="Consolas" w:hAnsi="Consolas"/>
+      <w:sz w:val="22"/>
+    </w:rPr>
   </w:style>
   <w:style w:type="character" w:customStyle="1" w:styleId="CommentTok">
     <w:name w:val="CommentTok"/>
     <w:basedOn w:val="VerbatimChar"/>
     <w:rPr>
-      <w:color w:val="60a0b0"/>
+      <w:rFonts w:ascii="Consolas" w:hAnsi="Consolas"/>
       <w:i/>
+      <w:color w:val="60A0B0"/>
+      <w:sz w:val="22"/>
     </w:rPr>
   </w:style>
   <w:style w:type="character" w:customStyle="1" w:styleId="DocumentationTok">
     <w:name w:val="DocumentationTok"/>
     <w:basedOn w:val="VerbatimChar"/>
     <w:rPr>
-      <w:color w:val="ba2121"/>
+      <w:rFonts w:ascii="Consolas" w:hAnsi="Consolas"/>
       <w:i/>
+      <w:color w:val="BA2121"/>
+      <w:sz w:val="22"/>
     </w:rPr>
   </w:style>
   <w:style w:type="character" w:customStyle="1" w:styleId="AnnotationTok">
     <w:name w:val="AnnotationTok"/>
     <w:basedOn w:val="VerbatimChar"/>
     <w:rPr>
-      <w:color w:val="60a0b0"/>
+      <w:rFonts w:ascii="Consolas" w:hAnsi="Consolas"/>
       <w:b/>
       <w:i/>
+      <w:color w:val="60A0B0"/>
+      <w:sz w:val="22"/>
     </w:rPr>
   </w:style>
   <w:style w:type="character" w:customStyle="1" w:styleId="CommentVarTok">
     <w:name w:val="CommentVarTok"/>
     <w:basedOn w:val="VerbatimChar"/>
     <w:rPr>
-      <w:color w:val="60a0b0"/>
+      <w:rFonts w:ascii="Consolas" w:hAnsi="Consolas"/>
       <w:b/>
       <w:i/>
+      <w:color w:val="60A0B0"/>
+      <w:sz w:val="22"/>
     </w:rPr>
   </w:style>
   <w:style w:type="character" w:customStyle="1" w:styleId="OtherTok">
     <w:name w:val="OtherTok"/>
     <w:basedOn w:val="VerbatimChar"/>
     <w:rPr>
+      <w:rFonts w:ascii="Consolas" w:hAnsi="Consolas"/>
       <w:color w:val="007020"/>
+      <w:sz w:val="22"/>
     </w:rPr>
   </w:style>
   <w:style w:type="character" w:customStyle="1" w:styleId="FunctionTok">
     <w:name w:val="FunctionTok"/>
     <w:basedOn w:val="VerbatimChar"/>
     <w:rPr>
-      <w:color w:val="06287e"/>
+      <w:rFonts w:ascii="Consolas" w:hAnsi="Consolas"/>
+      <w:color w:val="06287E"/>
+      <w:sz w:val="22"/>
     </w:rPr>
   </w:style>
   <w:style w:type="character" w:customStyle="1" w:styleId="VariableTok">
     <w:name w:val="VariableTok"/>
     <w:basedOn w:val="VerbatimChar"/>
     <w:rPr>
-      <w:color w:val="19177c"/>
+      <w:rFonts w:ascii="Consolas" w:hAnsi="Consolas"/>
+      <w:color w:val="19177C"/>
+      <w:sz w:val="22"/>
     </w:rPr>
   </w:style>
   <w:style w:type="character" w:customStyle="1" w:styleId="ControlFlowTok">
     <w:name w:val="ControlFlowTok"/>
     <w:basedOn w:val="VerbatimChar"/>
     <w:rPr>
+      <w:rFonts w:ascii="Consolas" w:hAnsi="Consolas"/>
+      <w:b/>
       <w:color w:val="007020"/>
-      <w:b/>
+      <w:sz w:val="22"/>
     </w:rPr>
   </w:style>
   <w:style w:type="character" w:customStyle="1" w:styleId="OperatorTok">
     <w:name w:val="OperatorTok"/>
     <w:basedOn w:val="VerbatimChar"/>
     <w:rPr>
+      <w:rFonts w:ascii="Consolas" w:hAnsi="Consolas"/>
       <w:color w:val="666666"/>
+      <w:sz w:val="22"/>
     </w:rPr>
   </w:style>
   <w:style w:type="character" w:customStyle="1" w:styleId="BuiltInTok">
     <w:name w:val="BuiltInTok"/>
     <w:basedOn w:val="VerbatimChar"/>
-    <w:rPr/>
+    <w:rPr>
+      <w:rFonts w:ascii="Consolas" w:hAnsi="Consolas"/>
+      <w:sz w:val="22"/>
+    </w:rPr>
   </w:style>
   <w:style w:type="character" w:customStyle="1" w:styleId="ExtensionTok">
     <w:name w:val="ExtensionTok"/>
     <w:basedOn w:val="VerbatimChar"/>
-    <w:rPr/>
+    <w:rPr>
+      <w:rFonts w:ascii="Consolas" w:hAnsi="Consolas"/>
+      <w:sz w:val="22"/>
+    </w:rPr>
   </w:style>
   <w:style w:type="character" w:customStyle="1" w:styleId="PreprocessorTok">
     <w:name w:val="PreprocessorTok"/>
     <w:basedOn w:val="VerbatimChar"/>
     <w:rPr>
-      <w:color w:val="bc7a00"/>
+      <w:rFonts w:ascii="Consolas" w:hAnsi="Consolas"/>
+      <w:color w:val="BC7A00"/>
+      <w:sz w:val="22"/>
     </w:rPr>
   </w:style>
   <w:style w:type="character" w:customStyle="1" w:styleId="AttributeTok">
     <w:name w:val="AttributeTok"/>
     <w:basedOn w:val="VerbatimChar"/>
     <w:rPr>
-      <w:color w:val="7d9029"/>
+      <w:rFonts w:ascii="Consolas" w:hAnsi="Consolas"/>
+      <w:color w:val="7D9029"/>
+      <w:sz w:val="22"/>
     </w:rPr>
   </w:style>
   <w:style w:type="character" w:customStyle="1" w:styleId="RegionMarkerTok">
     <w:name w:val="RegionMarkerTok"/>
     <w:basedOn w:val="VerbatimChar"/>
-    <w:rPr/>
+    <w:rPr>
+      <w:rFonts w:ascii="Consolas" w:hAnsi="Consolas"/>
+      <w:sz w:val="22"/>
+    </w:rPr>
   </w:style>
   <w:style w:type="character" w:customStyle="1" w:styleId="InformationTok">
     <w:name w:val="InformationTok"/>
     <w:basedOn w:val="VerbatimChar"/>
     <w:rPr>
-      <w:color w:val="60a0b0"/>
+      <w:rFonts w:ascii="Consolas" w:hAnsi="Consolas"/>
       <w:b/>
       <w:i/>
+      <w:color w:val="60A0B0"/>
+      <w:sz w:val="22"/>
     </w:rPr>
   </w:style>
   <w:style w:type="character" w:customStyle="1" w:styleId="WarningTok">
     <w:name w:val="WarningTok"/>
     <w:basedOn w:val="VerbatimChar"/>
     <w:rPr>
-      <w:color w:val="60a0b0"/>
+      <w:rFonts w:ascii="Consolas" w:hAnsi="Consolas"/>
       <w:b/>
       <w:i/>
+      <w:color w:val="60A0B0"/>
+      <w:sz w:val="22"/>
     </w:rPr>
   </w:style>
   <w:style w:type="character" w:customStyle="1" w:styleId="AlertTok">
     <w:name w:val="AlertTok"/>
     <w:basedOn w:val="VerbatimChar"/>
     <w:rPr>
-      <w:color w:val="ff0000"/>
+      <w:rFonts w:ascii="Consolas" w:hAnsi="Consolas"/>
       <w:b/>
+      <w:color w:val="FF0000"/>
+      <w:sz w:val="22"/>
     </w:rPr>
   </w:style>
   <w:style w:type="character" w:customStyle="1" w:styleId="ErrorTok">
     <w:name w:val="ErrorTok"/>
     <w:basedOn w:val="VerbatimChar"/>
     <w:rPr>
-      <w:color w:val="ff0000"/>
+      <w:rFonts w:ascii="Consolas" w:hAnsi="Consolas"/>
       <w:b/>
+      <w:color w:val="FF0000"/>
+      <w:sz w:val="22"/>
     </w:rPr>
   </w:style>
   <w:style w:type="character" w:customStyle="1" w:styleId="NormalTok">
     <w:name w:val="NormalTok"/>
     <w:basedOn w:val="VerbatimChar"/>
-    <w:rPr/>
+    <w:rPr>
+      <w:rFonts w:ascii="Consolas" w:hAnsi="Consolas"/>
+      <w:sz w:val="22"/>
+    </w:rPr>
+  </w:style>
+  <w:style w:type="paragraph" w:styleId="ae">
+    <w:name w:val="header"/>
+    <w:basedOn w:val="a"/>
+    <w:link w:val="af"/>
+    <w:unhideWhenUsed/>
+    <w:rsid w:val="00B32F27"/>
+    <w:pPr>
+      <w:pBdr>
+        <w:bottom w:val="single" w:sz="6" w:space="1" w:color="auto"/>
+      </w:pBdr>
+      <w:tabs>
+        <w:tab w:val="center" w:pos="4153"/>
+        <w:tab w:val="right" w:pos="8306"/>
+      </w:tabs>
+      <w:snapToGrid w:val="0"/>
+      <w:jc w:val="center"/>
+    </w:pPr>
+    <w:rPr>
+      <w:sz w:val="18"/>
+      <w:szCs w:val="18"/>
+    </w:rPr>
+  </w:style>
+  <w:style w:type="character" w:customStyle="1" w:styleId="af">
+    <w:name w:val="页眉 字符"/>
+    <w:basedOn w:val="a1"/>
+    <w:link w:val="ae"/>
+    <w:rsid w:val="00B32F27"/>
+    <w:rPr>
+      <w:sz w:val="18"/>
+      <w:szCs w:val="18"/>
+    </w:rPr>
+  </w:style>
+  <w:style w:type="paragraph" w:styleId="af0">
+    <w:name w:val="footer"/>
+    <w:basedOn w:val="a"/>
+    <w:link w:val="af1"/>
+    <w:unhideWhenUsed/>
+    <w:rsid w:val="00B32F27"/>
+    <w:pPr>
+      <w:tabs>
+        <w:tab w:val="center" w:pos="4153"/>
+        <w:tab w:val="right" w:pos="8306"/>
+      </w:tabs>
+      <w:snapToGrid w:val="0"/>
+    </w:pPr>
+    <w:rPr>
+      <w:sz w:val="18"/>
+      <w:szCs w:val="18"/>
+    </w:rPr>
+  </w:style>
+  <w:style w:type="character" w:customStyle="1" w:styleId="af1">
+    <w:name w:val="页脚 字符"/>
+    <w:basedOn w:val="a1"/>
+    <w:link w:val="af0"/>
+    <w:rsid w:val="00B32F27"/>
+    <w:rPr>
+      <w:sz w:val="18"/>
+      <w:szCs w:val="18"/>
+    </w:rPr>
   </w:style>
 </w:styles>
 </file>

</xml_diff>

<commit_message>
vault backup: 2023-02-11 14:18:30
</commit_message>
<xml_diff>
--- a/开题/0211.docx
+++ b/开题/0211.docx
@@ -80,19 +80,11 @@
         </w:rPr>
         <w:t xml:space="preserve"> </w:t>
       </w:r>
-      <w:proofErr w:type="gramStart"/>
-      <w:r>
-        <w:rPr>
-          <w:lang w:eastAsia="zh-CN"/>
-        </w:rPr>
-        <w:t>个源域</w:t>
-      </w:r>
-      <w:proofErr w:type="gramEnd"/>
-      <w:r>
-        <w:rPr>
-          <w:lang w:eastAsia="zh-CN"/>
-        </w:rPr>
-        <w:t>和任务（即</w:t>
+      <w:r>
+        <w:rPr>
+          <w:lang w:eastAsia="zh-CN"/>
+        </w:rPr>
+        <w:t>个源域和任务（即</w:t>
       </w:r>
       <w:r>
         <w:rPr>
@@ -322,19 +314,11 @@
           </m:sup>
         </m:sSup>
       </m:oMath>
-      <w:proofErr w:type="gramStart"/>
-      <w:r>
-        <w:rPr>
-          <w:lang w:eastAsia="zh-CN"/>
-        </w:rPr>
-        <w:t>个</w:t>
-      </w:r>
-      <w:proofErr w:type="gramEnd"/>
-      <w:r>
-        <w:rPr>
-          <w:lang w:eastAsia="zh-CN"/>
-        </w:rPr>
-        <w:t>目标域和任务（</w:t>
+      <w:r>
+        <w:rPr>
+          <w:lang w:eastAsia="zh-CN"/>
+        </w:rPr>
+        <w:t>个目标域和任务（</w:t>
       </w:r>
       <m:oMath>
         <m:d>
@@ -495,21 +479,7 @@
         <w:rPr>
           <w:lang w:eastAsia="zh-CN"/>
         </w:rPr>
-        <w:t>上的一个或多个观察，迁移学习</w:t>
-      </w:r>
-      <w:proofErr w:type="gramStart"/>
-      <w:r>
-        <w:rPr>
-          <w:lang w:eastAsia="zh-CN"/>
-        </w:rPr>
-        <w:t>使用源域上</w:t>
-      </w:r>
-      <w:proofErr w:type="gramEnd"/>
-      <w:r>
-        <w:rPr>
-          <w:lang w:eastAsia="zh-CN"/>
-        </w:rPr>
-        <w:t>的知识帮助目标域上决策函数</w:t>
+        <w:t>上的一个或多个观察，迁移学习使用源域上的知识帮助目标域上决策函数</w:t>
       </w:r>
       <m:oMath>
         <m:sSup>
@@ -637,21 +607,7 @@
         <w:rPr>
           <w:lang w:eastAsia="zh-CN"/>
         </w:rPr>
-        <w:t>对一个域或任务的观察是指一个</w:t>
-      </w:r>
-      <w:proofErr w:type="gramStart"/>
-      <w:r>
-        <w:rPr>
-          <w:lang w:eastAsia="zh-CN"/>
-        </w:rPr>
-        <w:t>预训练</w:t>
-      </w:r>
-      <w:proofErr w:type="gramEnd"/>
-      <w:r>
-        <w:rPr>
-          <w:lang w:eastAsia="zh-CN"/>
-        </w:rPr>
-        <w:t>的模型或一个标记或未标记的实例集。</w:t>
+        <w:t>对一个域或任务的观察是指一个预训练的模型或一个标记或未标记的实例集。</w:t>
       </w:r>
       <w:r>
         <w:rPr>
@@ -1151,21 +1107,7 @@
         <w:rPr>
           <w:lang w:eastAsia="zh-CN"/>
         </w:rPr>
-        <w:t>、根据领域</w:t>
-      </w:r>
-      <w:proofErr w:type="gramStart"/>
-      <w:r>
-        <w:rPr>
-          <w:lang w:eastAsia="zh-CN"/>
-        </w:rPr>
-        <w:t>间特征</w:t>
-      </w:r>
-      <w:proofErr w:type="gramEnd"/>
-      <w:r>
-        <w:rPr>
-          <w:lang w:eastAsia="zh-CN"/>
-        </w:rPr>
-        <w:t>空间和类别空间的异同可以分为同构和异构迁移学习。</w:t>
+        <w:t>、根据领域间特征空间和类别空间的异同可以分为同构和异构迁移学习。</w:t>
       </w:r>
       <w:r>
         <w:rPr>
@@ -1173,11 +1115,9 @@
         </w:rPr>
         <w:t xml:space="preserve"> </w:t>
       </w:r>
-      <w:proofErr w:type="spellStart"/>
       <w:r>
         <w:t>同构迁移学习</w:t>
       </w:r>
-      <w:proofErr w:type="spellEnd"/>
       <m:oMath>
         <m:sSup>
           <m:sSupPr>
@@ -1502,49 +1442,7 @@
         <w:rPr>
           <w:lang w:eastAsia="zh-CN"/>
         </w:rPr>
-        <w:t>基于实例的迁移学习方法，根据样本的相似性给源于样本加权。基于特征的迁移学习方法，</w:t>
-      </w:r>
-      <w:proofErr w:type="gramStart"/>
-      <w:r>
-        <w:rPr>
-          <w:lang w:eastAsia="zh-CN"/>
-        </w:rPr>
-        <w:t>把源域</w:t>
-      </w:r>
-      <w:proofErr w:type="gramEnd"/>
-      <w:r>
-        <w:rPr>
-          <w:lang w:eastAsia="zh-CN"/>
-        </w:rPr>
-        <w:t>和目标的特征变换到同一特征空间来完成迁移。进一步基于特征的迁移方法可以分为对称和不对称的方法，不对称的方法仅转换源域特征以匹配目标域，对称的方法</w:t>
-      </w:r>
-      <w:proofErr w:type="gramStart"/>
-      <w:r>
-        <w:rPr>
-          <w:lang w:eastAsia="zh-CN"/>
-        </w:rPr>
-        <w:t>将源域和</w:t>
-      </w:r>
-      <w:proofErr w:type="gramEnd"/>
-      <w:r>
-        <w:rPr>
-          <w:lang w:eastAsia="zh-CN"/>
-        </w:rPr>
-        <w:t>目标域特征转换到一个共同的特征空间。基于模型的迁移学习方法，共享</w:t>
-      </w:r>
-      <w:proofErr w:type="gramStart"/>
-      <w:r>
-        <w:rPr>
-          <w:lang w:eastAsia="zh-CN"/>
-        </w:rPr>
-        <w:t>部分源域上</w:t>
-      </w:r>
-      <w:proofErr w:type="gramEnd"/>
-      <w:r>
-        <w:rPr>
-          <w:lang w:eastAsia="zh-CN"/>
-        </w:rPr>
-        <w:t>训练模型的参数，以做到知识的迁移。基于关系的迁移学习方法，主要通过挖掘和利用关系进行类比迁移。</w:t>
+        <w:t>基于实例的迁移学习方法，根据样本的相似性给源于样本加权。基于特征的迁移学习方法，把源域和目标的特征变换到同一特征空间来完成迁移。进一步基于特征的迁移方法可以分为对称和不对称的方法，不对称的方法仅转换源域特征以匹配目标域，对称的方法将源域和目标域特征转换到一个共同的特征空间。基于模型的迁移学习方法，共享部分源域上训练模型的参数，以做到知识的迁移。基于关系的迁移学习方法，主要通过挖掘和利用关系进行类比迁移。</w:t>
       </w:r>
       <w:r>
         <w:rPr>
@@ -1556,16 +1454,8 @@
         <w:rPr>
           <w:lang w:eastAsia="zh-CN"/>
         </w:rPr>
-        <w:t>基于特征的迁移学习方法被学术界广泛地研究，在工业界也有大规模应用。基于模型的迁移学习方法在深度学习中经常使用，</w:t>
-      </w:r>
-      <w:proofErr w:type="gramStart"/>
-      <w:r>
-        <w:rPr>
-          <w:lang w:eastAsia="zh-CN"/>
-        </w:rPr>
-        <w:t>如预训练</w:t>
-      </w:r>
-      <w:proofErr w:type="gramEnd"/>
+        <w:t>基于特征的迁移学习方法被学术界广泛地研究，在工业界也有大规模应用。基于模型的迁移学习方法在深度学习中经常使用，如预训练</w:t>
+      </w:r>
       <w:r>
         <w:rPr>
           <w:lang w:eastAsia="zh-CN"/>
@@ -1664,35 +1554,7 @@
         <w:rPr>
           <w:lang w:eastAsia="zh-CN"/>
         </w:rPr>
-        <w:t>、根据目标与有无标签，可以分为有监督迁移学习、</w:t>
-      </w:r>
-      <w:proofErr w:type="gramStart"/>
-      <w:r>
-        <w:rPr>
-          <w:lang w:eastAsia="zh-CN"/>
-        </w:rPr>
-        <w:t>半监督</w:t>
-      </w:r>
-      <w:proofErr w:type="gramEnd"/>
-      <w:r>
-        <w:rPr>
-          <w:lang w:eastAsia="zh-CN"/>
-        </w:rPr>
-        <w:t>迁移学习和无监督迁移学习。无监督和</w:t>
-      </w:r>
-      <w:proofErr w:type="gramStart"/>
-      <w:r>
-        <w:rPr>
-          <w:lang w:eastAsia="zh-CN"/>
-        </w:rPr>
-        <w:t>半监督</w:t>
-      </w:r>
-      <w:proofErr w:type="gramEnd"/>
-      <w:r>
-        <w:rPr>
-          <w:lang w:eastAsia="zh-CN"/>
-        </w:rPr>
-        <w:t>是研究的热点和难点。</w:t>
+        <w:t>、根据目标与有无标签，可以分为有监督迁移学习、半监督迁移学习和无监督迁移学习。无监督和半监督是研究的热点和难点。</w:t>
       </w:r>
       <w:r>
         <w:rPr>
@@ -1730,21 +1592,7 @@
         <w:rPr>
           <w:lang w:eastAsia="zh-CN"/>
         </w:rPr>
-        <w:t>目前的大多数方法是离线的，</w:t>
-      </w:r>
-      <w:proofErr w:type="gramStart"/>
-      <w:r>
-        <w:rPr>
-          <w:lang w:eastAsia="zh-CN"/>
-        </w:rPr>
-        <w:t>即源域和目标域均一次</w:t>
-      </w:r>
-      <w:proofErr w:type="gramEnd"/>
-      <w:r>
-        <w:rPr>
-          <w:lang w:eastAsia="zh-CN"/>
-        </w:rPr>
-        <w:t>给定，只迁移一次。</w:t>
+        <w:t>目前的大多数方法是离线的，即源域和目标域均一次给定，只迁移一次。</w:t>
       </w:r>
       <w:r>
         <w:rPr>
@@ -1784,6 +1632,173 @@
         </w:rPr>
         <w:t>条）</w:t>
       </w:r>
+    </w:p>
+    <w:p>
+      <w:pPr>
+        <w:pStyle w:val="a0"/>
+        <w:rPr>
+          <w:rFonts w:hint="eastAsia"/>
+          <w:lang w:eastAsia="zh-CN"/>
+        </w:rPr>
+      </w:pPr>
+    </w:p>
+    <w:p>
+      <w:pPr>
+        <w:pStyle w:val="a7"/>
+        <w:rPr>
+          <w:rFonts w:ascii="等线" w:eastAsia="等线" w:hAnsi="等线"/>
+          <w:sz w:val="21"/>
+        </w:rPr>
+      </w:pPr>
+      <w:r>
+        <w:fldChar w:fldCharType="begin"/>
+      </w:r>
+      <w:r>
+        <w:instrText xml:space="preserve"> ADDIN ZOTERO_BIBL {"uncited":[],"omitted":[],"custom":[]} CSL_BIBLIOGRAPHY </w:instrText>
+      </w:r>
+      <w:r>
+        <w:fldChar w:fldCharType="separate"/>
+      </w:r>
+      <w:r>
+        <w:rPr>
+          <w:rFonts w:ascii="等线" w:eastAsia="等线" w:hAnsi="等线"/>
+          <w:sz w:val="21"/>
+        </w:rPr>
+        <w:t>[1]</w:t>
+      </w:r>
+      <w:r>
+        <w:rPr>
+          <w:rFonts w:ascii="等线" w:eastAsia="等线" w:hAnsi="等线"/>
+          <w:sz w:val="21"/>
+        </w:rPr>
+        <w:tab/>
+        <w:t xml:space="preserve">F. Zhuang </w:t>
+      </w:r>
+      <w:r>
+        <w:rPr>
+          <w:rFonts w:ascii="等线" w:eastAsia="等线" w:hAnsi="等线"/>
+          <w:i/>
+          <w:iCs/>
+          <w:sz w:val="21"/>
+        </w:rPr>
+        <w:t>et al.</w:t>
+      </w:r>
+      <w:r>
+        <w:rPr>
+          <w:rFonts w:ascii="等线" w:eastAsia="等线" w:hAnsi="等线"/>
+          <w:sz w:val="21"/>
+        </w:rPr>
+        <w:t xml:space="preserve">, ‘A Comprehensive Survey on Transfer Learning’, </w:t>
+      </w:r>
+      <w:r>
+        <w:rPr>
+          <w:rFonts w:ascii="等线" w:eastAsia="等线" w:hAnsi="等线"/>
+          <w:i/>
+          <w:iCs/>
+          <w:sz w:val="21"/>
+        </w:rPr>
+        <w:t>Proc. IEEE</w:t>
+      </w:r>
+      <w:r>
+        <w:rPr>
+          <w:rFonts w:ascii="等线" w:eastAsia="等线" w:hAnsi="等线"/>
+          <w:sz w:val="21"/>
+        </w:rPr>
+        <w:t>, vol. 109, no. 1, pp. 43–76, Jan. 2021, doi: 10.1109/JPROC.2020.3004555.</w:t>
+      </w:r>
+    </w:p>
+    <w:p>
+      <w:pPr>
+        <w:pStyle w:val="a7"/>
+        <w:rPr>
+          <w:rFonts w:ascii="等线" w:eastAsia="等线" w:hAnsi="等线"/>
+          <w:sz w:val="21"/>
+        </w:rPr>
+      </w:pPr>
+      <w:r>
+        <w:rPr>
+          <w:rFonts w:ascii="等线" w:eastAsia="等线" w:hAnsi="等线"/>
+          <w:sz w:val="21"/>
+        </w:rPr>
+        <w:t>[2]</w:t>
+      </w:r>
+      <w:r>
+        <w:rPr>
+          <w:rFonts w:ascii="等线" w:eastAsia="等线" w:hAnsi="等线"/>
+          <w:sz w:val="21"/>
+        </w:rPr>
+        <w:tab/>
+        <w:t xml:space="preserve">S. J. Pan and Q. Yang, ‘A Survey on Transfer Learning’, </w:t>
+      </w:r>
+      <w:r>
+        <w:rPr>
+          <w:rFonts w:ascii="等线" w:eastAsia="等线" w:hAnsi="等线"/>
+          <w:i/>
+          <w:iCs/>
+          <w:sz w:val="21"/>
+        </w:rPr>
+        <w:t>IEEE Trans. Knowl. Data Eng.</w:t>
+      </w:r>
+      <w:r>
+        <w:rPr>
+          <w:rFonts w:ascii="等线" w:eastAsia="等线" w:hAnsi="等线"/>
+          <w:sz w:val="21"/>
+        </w:rPr>
+        <w:t>, vol. 22, no. 10, pp. 1345–1359, Oct. 2010, doi: 10.1109/TKDE.2009.191.</w:t>
+      </w:r>
+    </w:p>
+    <w:p>
+      <w:pPr>
+        <w:pStyle w:val="a0"/>
+        <w:rPr>
+          <w:lang w:eastAsia="zh-CN"/>
+        </w:rPr>
+      </w:pPr>
+      <w:r>
+        <w:fldChar w:fldCharType="end"/>
+      </w:r>
+      <w:r>
+        <w:rPr>
+          <w:lang w:eastAsia="zh-CN"/>
+        </w:rPr>
+        <w:t>[3]</w:t>
+      </w:r>
+      <w:r>
+        <w:rPr>
+          <w:lang w:eastAsia="zh-CN"/>
+        </w:rPr>
+        <w:tab/>
+      </w:r>
+      <w:r>
+        <w:rPr>
+          <w:rFonts w:hint="eastAsia"/>
+          <w:lang w:eastAsia="zh-CN"/>
+        </w:rPr>
+        <w:t>《迁移学习导论》</w:t>
+      </w:r>
+      <w:r>
+        <w:rPr>
+          <w:rFonts w:hint="eastAsia"/>
+          <w:lang w:eastAsia="zh-CN"/>
+        </w:rPr>
+        <w:t>,</w:t>
+      </w:r>
+      <w:r>
+        <w:rPr>
+          <w:rFonts w:hint="eastAsia"/>
+          <w:lang w:eastAsia="zh-CN"/>
+        </w:rPr>
+        <w:t>王晋东</w:t>
+      </w:r>
+    </w:p>
+    <w:p>
+      <w:pPr>
+        <w:pStyle w:val="a0"/>
+        <w:rPr>
+          <w:rFonts w:hint="eastAsia"/>
+          <w:lang w:eastAsia="zh-CN"/>
+        </w:rPr>
+      </w:pPr>
     </w:p>
     <w:sectPr>
       <w:pgSz w:w="12240" w:h="15840"/>
@@ -2072,7 +2087,7 @@
     <w:lsdException w:name="Normal Indent" w:semiHidden="1" w:unhideWhenUsed="1"/>
     <w:lsdException w:name="footnote text" w:semiHidden="1" w:unhideWhenUsed="1"/>
     <w:lsdException w:name="annotation text" w:semiHidden="1" w:unhideWhenUsed="1"/>
-    <w:lsdException w:name="header" w:semiHidden="1" w:unhideWhenUsed="1"/>
+    <w:lsdException w:name="header" w:semiHidden="1" w:uiPriority="99" w:unhideWhenUsed="1"/>
     <w:lsdException w:name="footer" w:semiHidden="1" w:unhideWhenUsed="1"/>
     <w:lsdException w:name="index heading" w:semiHidden="1" w:unhideWhenUsed="1"/>
     <w:lsdException w:name="caption" w:semiHidden="1" w:unhideWhenUsed="1"/>
@@ -3049,6 +3064,7 @@
     <w:name w:val="header"/>
     <w:basedOn w:val="a"/>
     <w:link w:val="af"/>
+    <w:uiPriority w:val="99"/>
     <w:unhideWhenUsed/>
     <w:rsid w:val="00B32F27"/>
     <w:pPr>
@@ -3071,6 +3087,7 @@
     <w:name w:val="页眉 字符"/>
     <w:basedOn w:val="a1"/>
     <w:link w:val="ae"/>
+    <w:uiPriority w:val="99"/>
     <w:rsid w:val="00B32F27"/>
     <w:rPr>
       <w:sz w:val="18"/>

</xml_diff>